<commit_message>
file ms project cho seminar.
</commit_message>
<xml_diff>
--- a/report moi tuan/tuan 5/signup.docx
+++ b/report moi tuan/tuan 5/signup.docx
@@ -5397,10 +5397,8 @@
           <w:sz w:val="20"/>
           <w:szCs w:val="20"/>
         </w:rPr>
-        <w:t>We will use tool Recorder to record the screen.</w:t>
-      </w:r>
-      <w:bookmarkStart w:id="6" w:name="_GoBack"/>
-      <w:bookmarkEnd w:id="6"/>
+        <w:t>Each record will include introduction, functions, strong points, week points…</w:t>
+      </w:r>
     </w:p>
     <w:p>
       <w:pPr>
@@ -5422,8 +5420,53 @@
           <w:sz w:val="20"/>
           <w:szCs w:val="20"/>
         </w:rPr>
-        <w:t>Each record will include introduction, functions, strong points, week points…</w:t>
-      </w:r>
+        <w:t xml:space="preserve">Besides that, there will be about 2 – 3 demo clip to help audience easy to imagine. </w:t>
+      </w:r>
+    </w:p>
+    <w:p>
+      <w:pPr>
+        <w:pStyle w:val="Heading2"/>
+        <w:rPr>
+          <w:rFonts w:asciiTheme="minorHAnsi" w:hAnsiTheme="minorHAnsi" w:cstheme="minorHAnsi"/>
+          <w:sz w:val="20"/>
+          <w:szCs w:val="20"/>
+        </w:rPr>
+      </w:pPr>
+      <w:bookmarkStart w:id="6" w:name="_Toc453175166"/>
+      <w:r>
+        <w:rPr>
+          <w:rFonts w:asciiTheme="minorHAnsi" w:hAnsiTheme="minorHAnsi" w:cstheme="minorHAnsi"/>
+          <w:sz w:val="20"/>
+          <w:szCs w:val="20"/>
+        </w:rPr>
+        <w:t>Do the comparison with other tools.</w:t>
+      </w:r>
+      <w:r>
+        <w:rPr>
+          <w:rFonts w:asciiTheme="minorHAnsi" w:hAnsiTheme="minorHAnsi" w:cstheme="minorHAnsi"/>
+          <w:sz w:val="20"/>
+          <w:szCs w:val="20"/>
+        </w:rPr>
+        <w:t xml:space="preserve"> (1 - 2 hours on 8</w:t>
+      </w:r>
+      <w:r>
+        <w:rPr>
+          <w:rFonts w:asciiTheme="minorHAnsi" w:hAnsiTheme="minorHAnsi" w:cstheme="minorHAnsi"/>
+          <w:sz w:val="20"/>
+          <w:szCs w:val="20"/>
+          <w:vertAlign w:val="superscript"/>
+        </w:rPr>
+        <w:t>th</w:t>
+      </w:r>
+      <w:r>
+        <w:rPr>
+          <w:rFonts w:asciiTheme="minorHAnsi" w:hAnsiTheme="minorHAnsi" w:cstheme="minorHAnsi"/>
+          <w:sz w:val="20"/>
+          <w:szCs w:val="20"/>
+        </w:rPr>
+        <w:t xml:space="preserve"> week)</w:t>
+      </w:r>
+      <w:bookmarkEnd w:id="6"/>
     </w:p>
     <w:p>
       <w:pPr>
@@ -5445,53 +5488,8 @@
           <w:sz w:val="20"/>
           <w:szCs w:val="20"/>
         </w:rPr>
-        <w:t xml:space="preserve">Besides that, there will be about 2 – 3 demo clip to help audience easy to imagine. </w:t>
-      </w:r>
-    </w:p>
-    <w:p>
-      <w:pPr>
-        <w:pStyle w:val="Heading2"/>
-        <w:rPr>
-          <w:rFonts w:asciiTheme="minorHAnsi" w:hAnsiTheme="minorHAnsi" w:cstheme="minorHAnsi"/>
-          <w:sz w:val="20"/>
-          <w:szCs w:val="20"/>
-        </w:rPr>
-      </w:pPr>
-      <w:bookmarkStart w:id="7" w:name="_Toc453175166"/>
-      <w:r>
-        <w:rPr>
-          <w:rFonts w:asciiTheme="minorHAnsi" w:hAnsiTheme="minorHAnsi" w:cstheme="minorHAnsi"/>
-          <w:sz w:val="20"/>
-          <w:szCs w:val="20"/>
-        </w:rPr>
-        <w:t>Do the comparison with other tools.</w:t>
-      </w:r>
-      <w:r>
-        <w:rPr>
-          <w:rFonts w:asciiTheme="minorHAnsi" w:hAnsiTheme="minorHAnsi" w:cstheme="minorHAnsi"/>
-          <w:sz w:val="20"/>
-          <w:szCs w:val="20"/>
-        </w:rPr>
-        <w:t xml:space="preserve"> (1 - 2 hours on 8</w:t>
-      </w:r>
-      <w:r>
-        <w:rPr>
-          <w:rFonts w:asciiTheme="minorHAnsi" w:hAnsiTheme="minorHAnsi" w:cstheme="minorHAnsi"/>
-          <w:sz w:val="20"/>
-          <w:szCs w:val="20"/>
-          <w:vertAlign w:val="superscript"/>
-        </w:rPr>
-        <w:t>th</w:t>
-      </w:r>
-      <w:r>
-        <w:rPr>
-          <w:rFonts w:asciiTheme="minorHAnsi" w:hAnsiTheme="minorHAnsi" w:cstheme="minorHAnsi"/>
-          <w:sz w:val="20"/>
-          <w:szCs w:val="20"/>
-        </w:rPr>
-        <w:t xml:space="preserve"> week)</w:t>
-      </w:r>
-      <w:bookmarkEnd w:id="7"/>
+        <w:t>First compare the functions of each tools.</w:t>
+      </w:r>
     </w:p>
     <w:p>
       <w:pPr>
@@ -5513,7 +5511,7 @@
           <w:sz w:val="20"/>
           <w:szCs w:val="20"/>
         </w:rPr>
-        <w:t>First compare the functions of each tools.</w:t>
+        <w:t>Then demo every tool to find out what is difference of those tools.</w:t>
       </w:r>
     </w:p>
     <w:p>
@@ -5536,7 +5534,7 @@
           <w:sz w:val="20"/>
           <w:szCs w:val="20"/>
         </w:rPr>
-        <w:t>Then demo every tool to find out what is difference of those tools.</w:t>
+        <w:t>Watch my teammate’s demo then choice what important should be noted.</w:t>
       </w:r>
     </w:p>
     <w:p>
@@ -5559,8 +5557,53 @@
           <w:sz w:val="20"/>
           <w:szCs w:val="20"/>
         </w:rPr>
-        <w:t>Watch my teammate’s demo then choice what important should be noted.</w:t>
-      </w:r>
+        <w:t>Sketch a table to list all the good and bad aspect of all tools.</w:t>
+      </w:r>
+    </w:p>
+    <w:p>
+      <w:pPr>
+        <w:pStyle w:val="Heading2"/>
+        <w:rPr>
+          <w:rFonts w:asciiTheme="minorHAnsi" w:hAnsiTheme="minorHAnsi" w:cstheme="minorHAnsi"/>
+          <w:sz w:val="20"/>
+          <w:szCs w:val="20"/>
+        </w:rPr>
+      </w:pPr>
+      <w:bookmarkStart w:id="7" w:name="_Toc453175167"/>
+      <w:r>
+        <w:rPr>
+          <w:rFonts w:asciiTheme="minorHAnsi" w:hAnsiTheme="minorHAnsi" w:cstheme="minorHAnsi"/>
+          <w:sz w:val="20"/>
+          <w:szCs w:val="20"/>
+        </w:rPr>
+        <w:t xml:space="preserve">Collect other tools from my partners </w:t>
+      </w:r>
+      <w:r>
+        <w:rPr>
+          <w:rFonts w:asciiTheme="minorHAnsi" w:hAnsiTheme="minorHAnsi" w:cstheme="minorHAnsi"/>
+          <w:sz w:val="20"/>
+          <w:szCs w:val="20"/>
+        </w:rPr>
+        <w:t>(3 - 4hours on 8</w:t>
+      </w:r>
+      <w:r>
+        <w:rPr>
+          <w:rFonts w:asciiTheme="minorHAnsi" w:hAnsiTheme="minorHAnsi" w:cstheme="minorHAnsi"/>
+          <w:sz w:val="20"/>
+          <w:szCs w:val="20"/>
+          <w:vertAlign w:val="superscript"/>
+        </w:rPr>
+        <w:t>th</w:t>
+      </w:r>
+      <w:r>
+        <w:rPr>
+          <w:rFonts w:asciiTheme="minorHAnsi" w:hAnsiTheme="minorHAnsi" w:cstheme="minorHAnsi"/>
+          <w:sz w:val="20"/>
+          <w:szCs w:val="20"/>
+        </w:rPr>
+        <w:t xml:space="preserve"> week)</w:t>
+      </w:r>
+      <w:bookmarkEnd w:id="7"/>
     </w:p>
     <w:p>
       <w:pPr>
@@ -5582,53 +5625,32 @@
           <w:sz w:val="20"/>
           <w:szCs w:val="20"/>
         </w:rPr>
-        <w:t>Sketch a table to list all the good and bad aspect of all tools.</w:t>
-      </w:r>
-    </w:p>
-    <w:p>
-      <w:pPr>
-        <w:pStyle w:val="Heading2"/>
-        <w:rPr>
-          <w:rFonts w:asciiTheme="minorHAnsi" w:hAnsiTheme="minorHAnsi" w:cstheme="minorHAnsi"/>
-          <w:sz w:val="20"/>
-          <w:szCs w:val="20"/>
-        </w:rPr>
-      </w:pPr>
-      <w:bookmarkStart w:id="8" w:name="_Toc453175167"/>
-      <w:r>
-        <w:rPr>
-          <w:rFonts w:asciiTheme="minorHAnsi" w:hAnsiTheme="minorHAnsi" w:cstheme="minorHAnsi"/>
-          <w:sz w:val="20"/>
-          <w:szCs w:val="20"/>
-        </w:rPr>
-        <w:t xml:space="preserve">Collect other tools from my partners </w:t>
-      </w:r>
-      <w:r>
-        <w:rPr>
-          <w:rFonts w:asciiTheme="minorHAnsi" w:hAnsiTheme="minorHAnsi" w:cstheme="minorHAnsi"/>
-          <w:sz w:val="20"/>
-          <w:szCs w:val="20"/>
-        </w:rPr>
-        <w:t>(3 - 4hours on 8</w:t>
-      </w:r>
-      <w:r>
-        <w:rPr>
-          <w:rFonts w:asciiTheme="minorHAnsi" w:hAnsiTheme="minorHAnsi" w:cstheme="minorHAnsi"/>
-          <w:sz w:val="20"/>
-          <w:szCs w:val="20"/>
-          <w:vertAlign w:val="superscript"/>
-        </w:rPr>
-        <w:t>th</w:t>
-      </w:r>
-      <w:r>
-        <w:rPr>
-          <w:rFonts w:asciiTheme="minorHAnsi" w:hAnsiTheme="minorHAnsi" w:cstheme="minorHAnsi"/>
-          <w:sz w:val="20"/>
-          <w:szCs w:val="20"/>
-        </w:rPr>
-        <w:t xml:space="preserve"> week)</w:t>
-      </w:r>
-      <w:bookmarkEnd w:id="8"/>
+        <w:t>D</w:t>
+      </w:r>
+      <w:r>
+        <w:rPr>
+          <w:rFonts w:cstheme="minorHAnsi"/>
+          <w:sz w:val="20"/>
+          <w:szCs w:val="20"/>
+        </w:rPr>
+        <w:t>o the comparison</w:t>
+      </w:r>
+      <w:r>
+        <w:rPr>
+          <w:rFonts w:cstheme="minorHAnsi"/>
+          <w:sz w:val="20"/>
+          <w:szCs w:val="20"/>
+        </w:rPr>
+        <w:t xml:space="preserve"> between 5 tools</w:t>
+      </w:r>
+      <w:r>
+        <w:rPr>
+          <w:rFonts w:cstheme="minorHAnsi"/>
+          <w:sz w:val="20"/>
+          <w:szCs w:val="20"/>
+        </w:rPr>
+        <w:t>.</w:t>
+      </w:r>
     </w:p>
     <w:p>
       <w:pPr>
@@ -5650,31 +5672,7 @@
           <w:sz w:val="20"/>
           <w:szCs w:val="20"/>
         </w:rPr>
-        <w:t>D</w:t>
-      </w:r>
-      <w:r>
-        <w:rPr>
-          <w:rFonts w:cstheme="minorHAnsi"/>
-          <w:sz w:val="20"/>
-          <w:szCs w:val="20"/>
-        </w:rPr>
-        <w:t>o the comparison</w:t>
-      </w:r>
-      <w:r>
-        <w:rPr>
-          <w:rFonts w:cstheme="minorHAnsi"/>
-          <w:sz w:val="20"/>
-          <w:szCs w:val="20"/>
-        </w:rPr>
-        <w:t xml:space="preserve"> between 5 tools</w:t>
-      </w:r>
-      <w:r>
-        <w:rPr>
-          <w:rFonts w:cstheme="minorHAnsi"/>
-          <w:sz w:val="20"/>
-          <w:szCs w:val="20"/>
-        </w:rPr>
-        <w:t>.</w:t>
+        <w:t>Show the good and bad aspect of each of those.</w:t>
       </w:r>
     </w:p>
     <w:p>
@@ -5697,8 +5695,76 @@
           <w:sz w:val="20"/>
           <w:szCs w:val="20"/>
         </w:rPr>
-        <w:t>Show the good and bad aspect of each of those.</w:t>
-      </w:r>
+        <w:t>Finally do a complete Power Point for all these tools</w:t>
+      </w:r>
+    </w:p>
+    <w:p>
+      <w:pPr>
+        <w:pStyle w:val="Heading2"/>
+        <w:rPr>
+          <w:rFonts w:asciiTheme="minorHAnsi" w:hAnsiTheme="minorHAnsi" w:cstheme="minorHAnsi"/>
+          <w:sz w:val="20"/>
+          <w:szCs w:val="20"/>
+        </w:rPr>
+      </w:pPr>
+      <w:bookmarkStart w:id="8" w:name="_Toc453175168"/>
+      <w:r>
+        <w:rPr>
+          <w:rFonts w:asciiTheme="minorHAnsi" w:hAnsiTheme="minorHAnsi" w:cstheme="minorHAnsi"/>
+          <w:sz w:val="20"/>
+          <w:szCs w:val="20"/>
+        </w:rPr>
+        <w:t>Practic</w:t>
+      </w:r>
+      <w:r>
+        <w:rPr>
+          <w:rFonts w:asciiTheme="minorHAnsi" w:hAnsiTheme="minorHAnsi" w:cstheme="minorHAnsi"/>
+          <w:sz w:val="20"/>
+          <w:szCs w:val="20"/>
+        </w:rPr>
+        <w:t xml:space="preserve">e </w:t>
+      </w:r>
+      <w:r>
+        <w:rPr>
+          <w:rFonts w:asciiTheme="minorHAnsi" w:hAnsiTheme="minorHAnsi" w:cstheme="minorHAnsi"/>
+          <w:sz w:val="20"/>
+          <w:szCs w:val="20"/>
+        </w:rPr>
+        <w:t>for the final presentation</w:t>
+      </w:r>
+      <w:r>
+        <w:rPr>
+          <w:rFonts w:asciiTheme="minorHAnsi" w:hAnsiTheme="minorHAnsi" w:cstheme="minorHAnsi"/>
+          <w:sz w:val="20"/>
+          <w:szCs w:val="20"/>
+        </w:rPr>
+        <w:t xml:space="preserve"> (The final week</w:t>
+      </w:r>
+      <w:r>
+        <w:rPr>
+          <w:rFonts w:asciiTheme="minorHAnsi" w:hAnsiTheme="minorHAnsi" w:cstheme="minorHAnsi"/>
+          <w:sz w:val="20"/>
+          <w:szCs w:val="20"/>
+        </w:rPr>
+        <w:t xml:space="preserve"> to practice as much as possi</w:t>
+      </w:r>
+      <w:r>
+        <w:rPr>
+          <w:rFonts w:asciiTheme="minorHAnsi" w:hAnsiTheme="minorHAnsi" w:cstheme="minorHAnsi"/>
+          <w:sz w:val="20"/>
+          <w:szCs w:val="20"/>
+        </w:rPr>
+        <w:t>ble</w:t>
+      </w:r>
+      <w:r>
+        <w:rPr>
+          <w:rFonts w:asciiTheme="minorHAnsi" w:hAnsiTheme="minorHAnsi" w:cstheme="minorHAnsi"/>
+          <w:sz w:val="20"/>
+          <w:szCs w:val="20"/>
+        </w:rPr>
+        <w:t>)</w:t>
+      </w:r>
+      <w:bookmarkEnd w:id="8"/>
     </w:p>
     <w:p>
       <w:pPr>
@@ -5720,76 +5786,8 @@
           <w:sz w:val="20"/>
           <w:szCs w:val="20"/>
         </w:rPr>
-        <w:t>Finally do a complete Power Point for all these tools</w:t>
-      </w:r>
-    </w:p>
-    <w:p>
-      <w:pPr>
-        <w:pStyle w:val="Heading2"/>
-        <w:rPr>
-          <w:rFonts w:asciiTheme="minorHAnsi" w:hAnsiTheme="minorHAnsi" w:cstheme="minorHAnsi"/>
-          <w:sz w:val="20"/>
-          <w:szCs w:val="20"/>
-        </w:rPr>
-      </w:pPr>
-      <w:bookmarkStart w:id="9" w:name="_Toc453175168"/>
-      <w:r>
-        <w:rPr>
-          <w:rFonts w:asciiTheme="minorHAnsi" w:hAnsiTheme="minorHAnsi" w:cstheme="minorHAnsi"/>
-          <w:sz w:val="20"/>
-          <w:szCs w:val="20"/>
-        </w:rPr>
-        <w:t>Practic</w:t>
-      </w:r>
-      <w:r>
-        <w:rPr>
-          <w:rFonts w:asciiTheme="minorHAnsi" w:hAnsiTheme="minorHAnsi" w:cstheme="minorHAnsi"/>
-          <w:sz w:val="20"/>
-          <w:szCs w:val="20"/>
-        </w:rPr>
-        <w:t xml:space="preserve">e </w:t>
-      </w:r>
-      <w:r>
-        <w:rPr>
-          <w:rFonts w:asciiTheme="minorHAnsi" w:hAnsiTheme="minorHAnsi" w:cstheme="minorHAnsi"/>
-          <w:sz w:val="20"/>
-          <w:szCs w:val="20"/>
-        </w:rPr>
-        <w:t>for the final presentation</w:t>
-      </w:r>
-      <w:r>
-        <w:rPr>
-          <w:rFonts w:asciiTheme="minorHAnsi" w:hAnsiTheme="minorHAnsi" w:cstheme="minorHAnsi"/>
-          <w:sz w:val="20"/>
-          <w:szCs w:val="20"/>
-        </w:rPr>
-        <w:t xml:space="preserve"> (The final week</w:t>
-      </w:r>
-      <w:r>
-        <w:rPr>
-          <w:rFonts w:asciiTheme="minorHAnsi" w:hAnsiTheme="minorHAnsi" w:cstheme="minorHAnsi"/>
-          <w:sz w:val="20"/>
-          <w:szCs w:val="20"/>
-        </w:rPr>
-        <w:t xml:space="preserve"> to practice as much as possi</w:t>
-      </w:r>
-      <w:r>
-        <w:rPr>
-          <w:rFonts w:asciiTheme="minorHAnsi" w:hAnsiTheme="minorHAnsi" w:cstheme="minorHAnsi"/>
-          <w:sz w:val="20"/>
-          <w:szCs w:val="20"/>
-        </w:rPr>
-        <w:t>ble</w:t>
-      </w:r>
-      <w:r>
-        <w:rPr>
-          <w:rFonts w:asciiTheme="minorHAnsi" w:hAnsiTheme="minorHAnsi" w:cstheme="minorHAnsi"/>
-          <w:sz w:val="20"/>
-          <w:szCs w:val="20"/>
-        </w:rPr>
-        <w:t>)</w:t>
-      </w:r>
-      <w:bookmarkEnd w:id="9"/>
+        <w:t xml:space="preserve">Looking for some errors and fix them. </w:t>
+      </w:r>
     </w:p>
     <w:p>
       <w:pPr>
@@ -5811,7 +5809,7 @@
           <w:sz w:val="20"/>
           <w:szCs w:val="20"/>
         </w:rPr>
-        <w:t xml:space="preserve">Looking for some errors and fix them. </w:t>
+        <w:t>Delegate role for each member.</w:t>
       </w:r>
     </w:p>
     <w:p>
@@ -5834,7 +5832,120 @@
           <w:sz w:val="20"/>
           <w:szCs w:val="20"/>
         </w:rPr>
-        <w:t>Delegate role for each member.</w:t>
+        <w:t>Spent more ti</w:t>
+      </w:r>
+      <w:r>
+        <w:rPr>
+          <w:rFonts w:cstheme="minorHAnsi"/>
+          <w:sz w:val="20"/>
+          <w:szCs w:val="20"/>
+        </w:rPr>
+        <w:t>me to practic</w:t>
+      </w:r>
+      <w:r>
+        <w:rPr>
+          <w:rFonts w:cstheme="minorHAnsi"/>
+          <w:sz w:val="20"/>
+          <w:szCs w:val="20"/>
+        </w:rPr>
+        <w:t>e.</w:t>
+      </w:r>
+    </w:p>
+    <w:p>
+      <w:pPr>
+        <w:jc w:val="left"/>
+        <w:rPr>
+          <w:rFonts w:cstheme="minorHAnsi"/>
+          <w:sz w:val="20"/>
+          <w:szCs w:val="20"/>
+        </w:rPr>
+      </w:pPr>
+    </w:p>
+    <w:p>
+      <w:pPr>
+        <w:ind w:left="360"/>
+        <w:jc w:val="left"/>
+        <w:rPr>
+          <w:rFonts w:cstheme="minorHAnsi"/>
+          <w:sz w:val="20"/>
+          <w:szCs w:val="20"/>
+        </w:rPr>
+      </w:pPr>
+    </w:p>
+    <w:p>
+      <w:pPr>
+        <w:jc w:val="left"/>
+        <w:rPr>
+          <w:rFonts w:cstheme="minorHAnsi"/>
+          <w:sz w:val="20"/>
+          <w:szCs w:val="20"/>
+        </w:rPr>
+      </w:pPr>
+    </w:p>
+    <w:p>
+      <w:pPr>
+        <w:jc w:val="left"/>
+        <w:rPr>
+          <w:rFonts w:cstheme="minorHAnsi"/>
+          <w:sz w:val="20"/>
+          <w:szCs w:val="20"/>
+        </w:rPr>
+      </w:pPr>
+    </w:p>
+    <w:p>
+      <w:pPr>
+        <w:pStyle w:val="Heading1"/>
+        <w:rPr>
+          <w:rFonts w:asciiTheme="minorHAnsi" w:hAnsiTheme="minorHAnsi" w:cstheme="minorHAnsi"/>
+          <w:sz w:val="20"/>
+          <w:szCs w:val="20"/>
+        </w:rPr>
+      </w:pPr>
+      <w:bookmarkStart w:id="9" w:name="_Toc453175169"/>
+      <w:r>
+        <w:rPr>
+          <w:rFonts w:asciiTheme="minorHAnsi" w:hAnsiTheme="minorHAnsi" w:cstheme="minorHAnsi"/>
+          <w:sz w:val="20"/>
+          <w:szCs w:val="20"/>
+        </w:rPr>
+        <w:t>Skype (Nguyễn Nguyên Thiên)</w:t>
+      </w:r>
+      <w:bookmarkEnd w:id="9"/>
+    </w:p>
+    <w:p>
+      <w:pPr>
+        <w:pStyle w:val="Heading2"/>
+        <w:rPr>
+          <w:rFonts w:asciiTheme="minorHAnsi" w:hAnsiTheme="minorHAnsi" w:cstheme="minorHAnsi"/>
+          <w:sz w:val="20"/>
+          <w:szCs w:val="20"/>
+        </w:rPr>
+      </w:pPr>
+      <w:bookmarkStart w:id="10" w:name="_Toc453175170"/>
+      <w:r>
+        <w:rPr>
+          <w:rFonts w:asciiTheme="minorHAnsi" w:hAnsiTheme="minorHAnsi" w:cstheme="minorHAnsi"/>
+          <w:sz w:val="20"/>
+          <w:szCs w:val="20"/>
+        </w:rPr>
+        <w:t>Search for skype information</w:t>
+      </w:r>
+      <w:bookmarkEnd w:id="10"/>
+      <w:r>
+        <w:rPr>
+          <w:rFonts w:asciiTheme="minorHAnsi" w:hAnsiTheme="minorHAnsi" w:cstheme="minorHAnsi"/>
+          <w:sz w:val="20"/>
+          <w:szCs w:val="20"/>
+        </w:rPr>
+        <w:t xml:space="preserve"> </w:t>
+      </w:r>
+      <w:r>
+        <w:rPr>
+          <w:rFonts w:asciiTheme="minorHAnsi" w:hAnsiTheme="minorHAnsi" w:cstheme="minorHAnsi"/>
+          <w:sz w:val="20"/>
+          <w:szCs w:val="20"/>
+        </w:rPr>
+        <w:t xml:space="preserve"> </w:t>
       </w:r>
     </w:p>
     <w:p>
@@ -5857,120 +5968,7 @@
           <w:sz w:val="20"/>
           <w:szCs w:val="20"/>
         </w:rPr>
-        <w:t>Spent more ti</w:t>
-      </w:r>
-      <w:r>
-        <w:rPr>
-          <w:rFonts w:cstheme="minorHAnsi"/>
-          <w:sz w:val="20"/>
-          <w:szCs w:val="20"/>
-        </w:rPr>
-        <w:t>me to practic</w:t>
-      </w:r>
-      <w:r>
-        <w:rPr>
-          <w:rFonts w:cstheme="minorHAnsi"/>
-          <w:sz w:val="20"/>
-          <w:szCs w:val="20"/>
-        </w:rPr>
-        <w:t>e.</w:t>
-      </w:r>
-    </w:p>
-    <w:p>
-      <w:pPr>
-        <w:jc w:val="left"/>
-        <w:rPr>
-          <w:rFonts w:cstheme="minorHAnsi"/>
-          <w:sz w:val="20"/>
-          <w:szCs w:val="20"/>
-        </w:rPr>
-      </w:pPr>
-    </w:p>
-    <w:p>
-      <w:pPr>
-        <w:ind w:left="360"/>
-        <w:jc w:val="left"/>
-        <w:rPr>
-          <w:rFonts w:cstheme="minorHAnsi"/>
-          <w:sz w:val="20"/>
-          <w:szCs w:val="20"/>
-        </w:rPr>
-      </w:pPr>
-    </w:p>
-    <w:p>
-      <w:pPr>
-        <w:jc w:val="left"/>
-        <w:rPr>
-          <w:rFonts w:cstheme="minorHAnsi"/>
-          <w:sz w:val="20"/>
-          <w:szCs w:val="20"/>
-        </w:rPr>
-      </w:pPr>
-    </w:p>
-    <w:p>
-      <w:pPr>
-        <w:jc w:val="left"/>
-        <w:rPr>
-          <w:rFonts w:cstheme="minorHAnsi"/>
-          <w:sz w:val="20"/>
-          <w:szCs w:val="20"/>
-        </w:rPr>
-      </w:pPr>
-    </w:p>
-    <w:p>
-      <w:pPr>
-        <w:pStyle w:val="Heading1"/>
-        <w:rPr>
-          <w:rFonts w:asciiTheme="minorHAnsi" w:hAnsiTheme="minorHAnsi" w:cstheme="minorHAnsi"/>
-          <w:sz w:val="20"/>
-          <w:szCs w:val="20"/>
-        </w:rPr>
-      </w:pPr>
-      <w:bookmarkStart w:id="10" w:name="_Toc453175169"/>
-      <w:r>
-        <w:rPr>
-          <w:rFonts w:asciiTheme="minorHAnsi" w:hAnsiTheme="minorHAnsi" w:cstheme="minorHAnsi"/>
-          <w:sz w:val="20"/>
-          <w:szCs w:val="20"/>
-        </w:rPr>
-        <w:t>Skype (Nguyễn Nguyên Thiên)</w:t>
-      </w:r>
-      <w:bookmarkEnd w:id="10"/>
-    </w:p>
-    <w:p>
-      <w:pPr>
-        <w:pStyle w:val="Heading2"/>
-        <w:rPr>
-          <w:rFonts w:asciiTheme="minorHAnsi" w:hAnsiTheme="minorHAnsi" w:cstheme="minorHAnsi"/>
-          <w:sz w:val="20"/>
-          <w:szCs w:val="20"/>
-        </w:rPr>
-      </w:pPr>
-      <w:bookmarkStart w:id="11" w:name="_Toc453175170"/>
-      <w:r>
-        <w:rPr>
-          <w:rFonts w:asciiTheme="minorHAnsi" w:hAnsiTheme="minorHAnsi" w:cstheme="minorHAnsi"/>
-          <w:sz w:val="20"/>
-          <w:szCs w:val="20"/>
-        </w:rPr>
-        <w:t>Search for skype information</w:t>
-      </w:r>
-      <w:bookmarkEnd w:id="11"/>
-      <w:r>
-        <w:rPr>
-          <w:rFonts w:asciiTheme="minorHAnsi" w:hAnsiTheme="minorHAnsi" w:cstheme="minorHAnsi"/>
-          <w:sz w:val="20"/>
-          <w:szCs w:val="20"/>
-        </w:rPr>
-        <w:t xml:space="preserve"> </w:t>
-      </w:r>
-      <w:r>
-        <w:rPr>
-          <w:rFonts w:asciiTheme="minorHAnsi" w:hAnsiTheme="minorHAnsi" w:cstheme="minorHAnsi"/>
-          <w:sz w:val="20"/>
-          <w:szCs w:val="20"/>
-        </w:rPr>
-        <w:t xml:space="preserve"> </w:t>
+        <w:t>What is skype?</w:t>
       </w:r>
     </w:p>
     <w:p>
@@ -5993,7 +5991,7 @@
           <w:sz w:val="20"/>
           <w:szCs w:val="20"/>
         </w:rPr>
-        <w:t>What is skype?</w:t>
+        <w:t>How to use?</w:t>
       </w:r>
     </w:p>
     <w:p>
@@ -6016,7 +6014,7 @@
           <w:sz w:val="20"/>
           <w:szCs w:val="20"/>
         </w:rPr>
-        <w:t>How to use?</w:t>
+        <w:t>How to sign up?</w:t>
       </w:r>
     </w:p>
     <w:p>
@@ -6039,7 +6037,7 @@
           <w:sz w:val="20"/>
           <w:szCs w:val="20"/>
         </w:rPr>
-        <w:t>How to sign up?</w:t>
+        <w:t>Free or paid?</w:t>
       </w:r>
     </w:p>
     <w:p>
@@ -6062,8 +6060,44 @@
           <w:sz w:val="20"/>
           <w:szCs w:val="20"/>
         </w:rPr>
-        <w:t>Free or paid?</w:t>
-      </w:r>
+        <w:t xml:space="preserve">The Advantages and Disadvantages </w:t>
+      </w:r>
+      <w:r>
+        <w:rPr>
+          <w:rFonts w:cstheme="minorHAnsi"/>
+          <w:sz w:val="20"/>
+          <w:szCs w:val="20"/>
+        </w:rPr>
+        <w:t xml:space="preserve"> </w:t>
+      </w:r>
+    </w:p>
+    <w:p>
+      <w:pPr>
+        <w:pStyle w:val="Heading2"/>
+        <w:rPr>
+          <w:rFonts w:asciiTheme="minorHAnsi" w:hAnsiTheme="minorHAnsi" w:cstheme="minorHAnsi"/>
+          <w:sz w:val="20"/>
+          <w:szCs w:val="20"/>
+        </w:rPr>
+      </w:pPr>
+      <w:bookmarkStart w:id="11" w:name="_Toc453175171"/>
+      <w:r>
+        <w:rPr>
+          <w:rFonts w:asciiTheme="minorHAnsi" w:hAnsiTheme="minorHAnsi" w:cstheme="minorHAnsi"/>
+          <w:sz w:val="20"/>
+          <w:szCs w:val="20"/>
+        </w:rPr>
+        <w:t>The requirements?</w:t>
+      </w:r>
+      <w:r>
+        <w:rPr>
+          <w:rFonts w:asciiTheme="minorHAnsi" w:hAnsiTheme="minorHAnsi" w:cstheme="minorHAnsi"/>
+          <w:sz w:val="20"/>
+          <w:szCs w:val="20"/>
+        </w:rPr>
+        <w:t xml:space="preserve"> (2 hours- week 6)</w:t>
+      </w:r>
+      <w:bookmarkEnd w:id="11"/>
     </w:p>
     <w:p>
       <w:pPr>
@@ -6085,44 +6119,8 @@
           <w:sz w:val="20"/>
           <w:szCs w:val="20"/>
         </w:rPr>
-        <w:t xml:space="preserve">The Advantages and Disadvantages </w:t>
-      </w:r>
-      <w:r>
-        <w:rPr>
-          <w:rFonts w:cstheme="minorHAnsi"/>
-          <w:sz w:val="20"/>
-          <w:szCs w:val="20"/>
-        </w:rPr>
-        <w:t xml:space="preserve"> </w:t>
-      </w:r>
-    </w:p>
-    <w:p>
-      <w:pPr>
-        <w:pStyle w:val="Heading2"/>
-        <w:rPr>
-          <w:rFonts w:asciiTheme="minorHAnsi" w:hAnsiTheme="minorHAnsi" w:cstheme="minorHAnsi"/>
-          <w:sz w:val="20"/>
-          <w:szCs w:val="20"/>
-        </w:rPr>
-      </w:pPr>
-      <w:bookmarkStart w:id="12" w:name="_Toc453175171"/>
-      <w:r>
-        <w:rPr>
-          <w:rFonts w:asciiTheme="minorHAnsi" w:hAnsiTheme="minorHAnsi" w:cstheme="minorHAnsi"/>
-          <w:sz w:val="20"/>
-          <w:szCs w:val="20"/>
-        </w:rPr>
-        <w:t>The requirements?</w:t>
-      </w:r>
-      <w:r>
-        <w:rPr>
-          <w:rFonts w:asciiTheme="minorHAnsi" w:hAnsiTheme="minorHAnsi" w:cstheme="minorHAnsi"/>
-          <w:sz w:val="20"/>
-          <w:szCs w:val="20"/>
-        </w:rPr>
-        <w:t xml:space="preserve"> (2 hours- week 6)</w:t>
-      </w:r>
-      <w:bookmarkEnd w:id="12"/>
+        <w:t>What is the platform do it requires?</w:t>
+      </w:r>
     </w:p>
     <w:p>
       <w:pPr>
@@ -6144,8 +6142,718 @@
           <w:sz w:val="20"/>
           <w:szCs w:val="20"/>
         </w:rPr>
-        <w:t>What is the platform do it requires?</w:t>
-      </w:r>
+        <w:t xml:space="preserve"> How to connect with the devices</w:t>
+      </w:r>
+      <w:r>
+        <w:rPr>
+          <w:rFonts w:cstheme="minorHAnsi"/>
+          <w:sz w:val="20"/>
+          <w:szCs w:val="20"/>
+        </w:rPr>
+        <w:t>?</w:t>
+      </w:r>
+    </w:p>
+    <w:p>
+      <w:pPr>
+        <w:pStyle w:val="Heading2"/>
+        <w:rPr>
+          <w:rFonts w:asciiTheme="minorHAnsi" w:hAnsiTheme="minorHAnsi" w:cstheme="minorHAnsi"/>
+          <w:sz w:val="20"/>
+          <w:szCs w:val="20"/>
+        </w:rPr>
+      </w:pPr>
+      <w:bookmarkStart w:id="12" w:name="_Toc453175172"/>
+      <w:r>
+        <w:rPr>
+          <w:rFonts w:asciiTheme="minorHAnsi" w:hAnsiTheme="minorHAnsi" w:cstheme="minorHAnsi"/>
+          <w:sz w:val="20"/>
+          <w:szCs w:val="20"/>
+        </w:rPr>
+        <w:t>Set up tools and do the demo</w:t>
+      </w:r>
+      <w:r>
+        <w:rPr>
+          <w:rFonts w:asciiTheme="minorHAnsi" w:hAnsiTheme="minorHAnsi" w:cstheme="minorHAnsi"/>
+          <w:sz w:val="20"/>
+          <w:szCs w:val="20"/>
+        </w:rPr>
+        <w:t xml:space="preserve"> (2 hours – week 6)</w:t>
+      </w:r>
+      <w:bookmarkEnd w:id="12"/>
+    </w:p>
+    <w:p>
+      <w:pPr>
+        <w:pStyle w:val="ListParagraph"/>
+        <w:numPr>
+          <w:ilvl w:val="2"/>
+          <w:numId w:val="6"/>
+        </w:numPr>
+        <w:jc w:val="both"/>
+        <w:rPr>
+          <w:rFonts w:cstheme="minorHAnsi"/>
+          <w:sz w:val="20"/>
+          <w:szCs w:val="20"/>
+        </w:rPr>
+      </w:pPr>
+      <w:r>
+        <w:rPr>
+          <w:rFonts w:cstheme="minorHAnsi"/>
+          <w:sz w:val="20"/>
+          <w:szCs w:val="20"/>
+        </w:rPr>
+        <w:t>List all steps to do setup</w:t>
+      </w:r>
+    </w:p>
+    <w:p>
+      <w:pPr>
+        <w:pStyle w:val="ListParagraph"/>
+        <w:numPr>
+          <w:ilvl w:val="2"/>
+          <w:numId w:val="6"/>
+        </w:numPr>
+        <w:jc w:val="both"/>
+        <w:rPr>
+          <w:rFonts w:cstheme="minorHAnsi"/>
+          <w:sz w:val="20"/>
+          <w:szCs w:val="20"/>
+        </w:rPr>
+      </w:pPr>
+      <w:r>
+        <w:rPr>
+          <w:rFonts w:cstheme="minorHAnsi"/>
+          <w:sz w:val="20"/>
+          <w:szCs w:val="20"/>
+        </w:rPr>
+        <w:t>Do the</w:t>
+      </w:r>
+      <w:r>
+        <w:rPr>
+          <w:rFonts w:cstheme="minorHAnsi"/>
+          <w:sz w:val="20"/>
+          <w:szCs w:val="20"/>
+        </w:rPr>
+        <w:t xml:space="preserve"> first</w:t>
+      </w:r>
+      <w:r>
+        <w:rPr>
+          <w:rFonts w:cstheme="minorHAnsi"/>
+          <w:sz w:val="20"/>
+          <w:szCs w:val="20"/>
+        </w:rPr>
+        <w:t xml:space="preserve"> demo and all functions</w:t>
+      </w:r>
+    </w:p>
+    <w:p>
+      <w:pPr>
+        <w:pStyle w:val="Heading2"/>
+        <w:rPr>
+          <w:rFonts w:asciiTheme="minorHAnsi" w:hAnsiTheme="minorHAnsi" w:cstheme="minorHAnsi"/>
+          <w:sz w:val="20"/>
+          <w:szCs w:val="20"/>
+        </w:rPr>
+      </w:pPr>
+      <w:bookmarkStart w:id="13" w:name="_Toc453175173"/>
+      <w:r>
+        <w:rPr>
+          <w:rFonts w:asciiTheme="minorHAnsi" w:hAnsiTheme="minorHAnsi" w:cstheme="minorHAnsi"/>
+          <w:sz w:val="20"/>
+          <w:szCs w:val="20"/>
+        </w:rPr>
+        <w:t>Report</w:t>
+      </w:r>
+      <w:r>
+        <w:rPr>
+          <w:rFonts w:asciiTheme="minorHAnsi" w:hAnsiTheme="minorHAnsi" w:cstheme="minorHAnsi"/>
+          <w:sz w:val="20"/>
+          <w:szCs w:val="20"/>
+        </w:rPr>
+        <w:t xml:space="preserve"> and record</w:t>
+      </w:r>
+      <w:r>
+        <w:rPr>
+          <w:rFonts w:asciiTheme="minorHAnsi" w:hAnsiTheme="minorHAnsi" w:cstheme="minorHAnsi"/>
+          <w:sz w:val="20"/>
+          <w:szCs w:val="20"/>
+        </w:rPr>
+        <w:t xml:space="preserve"> (3 -4 hours – week 7)</w:t>
+      </w:r>
+      <w:bookmarkEnd w:id="13"/>
+    </w:p>
+    <w:p>
+      <w:pPr>
+        <w:pStyle w:val="ListParagraph"/>
+        <w:numPr>
+          <w:ilvl w:val="2"/>
+          <w:numId w:val="6"/>
+        </w:numPr>
+        <w:jc w:val="both"/>
+        <w:rPr>
+          <w:rFonts w:cstheme="minorHAnsi"/>
+          <w:sz w:val="20"/>
+          <w:szCs w:val="20"/>
+        </w:rPr>
+      </w:pPr>
+      <w:r>
+        <w:rPr>
+          <w:rFonts w:cstheme="minorHAnsi"/>
+          <w:sz w:val="20"/>
+          <w:szCs w:val="20"/>
+        </w:rPr>
+        <w:t>Start 2</w:t>
+      </w:r>
+      <w:r>
+        <w:rPr>
+          <w:rFonts w:cstheme="minorHAnsi"/>
+          <w:sz w:val="20"/>
+          <w:szCs w:val="20"/>
+          <w:vertAlign w:val="superscript"/>
+        </w:rPr>
+        <w:t>nd</w:t>
+      </w:r>
+      <w:r>
+        <w:rPr>
+          <w:rFonts w:cstheme="minorHAnsi"/>
+          <w:sz w:val="20"/>
+          <w:szCs w:val="20"/>
+        </w:rPr>
+        <w:t xml:space="preserve"> demo and record the demo</w:t>
+      </w:r>
+    </w:p>
+    <w:p>
+      <w:pPr>
+        <w:pStyle w:val="ListParagraph"/>
+        <w:numPr>
+          <w:ilvl w:val="2"/>
+          <w:numId w:val="6"/>
+        </w:numPr>
+        <w:jc w:val="both"/>
+        <w:rPr>
+          <w:rFonts w:cstheme="minorHAnsi"/>
+          <w:sz w:val="20"/>
+          <w:szCs w:val="20"/>
+        </w:rPr>
+      </w:pPr>
+      <w:r>
+        <w:rPr>
+          <w:rFonts w:cstheme="minorHAnsi"/>
+          <w:sz w:val="20"/>
+          <w:szCs w:val="20"/>
+        </w:rPr>
+        <w:t>Do report about the app</w:t>
+      </w:r>
+    </w:p>
+    <w:p>
+      <w:pPr>
+        <w:pStyle w:val="ListParagraph"/>
+        <w:numPr>
+          <w:ilvl w:val="2"/>
+          <w:numId w:val="6"/>
+        </w:numPr>
+        <w:jc w:val="both"/>
+        <w:rPr>
+          <w:rFonts w:cstheme="minorHAnsi"/>
+          <w:sz w:val="20"/>
+          <w:szCs w:val="20"/>
+        </w:rPr>
+      </w:pPr>
+      <w:r>
+        <w:rPr>
+          <w:rFonts w:cstheme="minorHAnsi"/>
+          <w:sz w:val="20"/>
+          <w:szCs w:val="20"/>
+        </w:rPr>
+        <w:t>List the pros and cons of the app</w:t>
+      </w:r>
+    </w:p>
+    <w:p>
+      <w:pPr>
+        <w:pStyle w:val="Heading2"/>
+        <w:rPr>
+          <w:rFonts w:asciiTheme="minorHAnsi" w:hAnsiTheme="minorHAnsi" w:cstheme="minorHAnsi"/>
+          <w:sz w:val="20"/>
+          <w:szCs w:val="20"/>
+        </w:rPr>
+      </w:pPr>
+      <w:bookmarkStart w:id="14" w:name="_Toc453175174"/>
+      <w:r>
+        <w:rPr>
+          <w:rFonts w:asciiTheme="minorHAnsi" w:hAnsiTheme="minorHAnsi" w:cstheme="minorHAnsi"/>
+          <w:sz w:val="20"/>
+          <w:szCs w:val="20"/>
+        </w:rPr>
+        <w:t>Do the comparison</w:t>
+      </w:r>
+      <w:r>
+        <w:rPr>
+          <w:rFonts w:asciiTheme="minorHAnsi" w:hAnsiTheme="minorHAnsi" w:cstheme="minorHAnsi"/>
+          <w:sz w:val="20"/>
+          <w:szCs w:val="20"/>
+        </w:rPr>
+        <w:t xml:space="preserve"> (2 hours – week 8)</w:t>
+      </w:r>
+      <w:bookmarkEnd w:id="14"/>
+    </w:p>
+    <w:p>
+      <w:pPr>
+        <w:pStyle w:val="ListParagraph"/>
+        <w:numPr>
+          <w:ilvl w:val="2"/>
+          <w:numId w:val="6"/>
+        </w:numPr>
+        <w:jc w:val="both"/>
+        <w:rPr>
+          <w:rFonts w:cstheme="minorHAnsi"/>
+          <w:sz w:val="20"/>
+          <w:szCs w:val="20"/>
+        </w:rPr>
+      </w:pPr>
+      <w:r>
+        <w:rPr>
+          <w:rFonts w:cstheme="minorHAnsi"/>
+          <w:sz w:val="20"/>
+          <w:szCs w:val="20"/>
+        </w:rPr>
+        <w:t>Compare all functions of each tools</w:t>
+      </w:r>
+    </w:p>
+    <w:p>
+      <w:pPr>
+        <w:pStyle w:val="ListParagraph"/>
+        <w:numPr>
+          <w:ilvl w:val="2"/>
+          <w:numId w:val="6"/>
+        </w:numPr>
+        <w:jc w:val="both"/>
+        <w:rPr>
+          <w:rFonts w:cstheme="minorHAnsi"/>
+          <w:sz w:val="20"/>
+          <w:szCs w:val="20"/>
+        </w:rPr>
+      </w:pPr>
+      <w:r>
+        <w:rPr>
+          <w:rFonts w:cstheme="minorHAnsi"/>
+          <w:sz w:val="20"/>
+          <w:szCs w:val="20"/>
+        </w:rPr>
+        <w:t>Show the good and the bad of each of those</w:t>
+      </w:r>
+    </w:p>
+    <w:p>
+      <w:pPr>
+        <w:pStyle w:val="ListParagraph"/>
+        <w:ind w:left="1440"/>
+        <w:jc w:val="both"/>
+        <w:rPr>
+          <w:rFonts w:cstheme="minorHAnsi"/>
+          <w:sz w:val="20"/>
+          <w:szCs w:val="20"/>
+        </w:rPr>
+      </w:pPr>
+    </w:p>
+    <w:p>
+      <w:pPr>
+        <w:pStyle w:val="Heading1"/>
+        <w:rPr>
+          <w:rFonts w:asciiTheme="minorHAnsi" w:hAnsiTheme="minorHAnsi" w:cstheme="minorHAnsi"/>
+          <w:sz w:val="20"/>
+          <w:szCs w:val="20"/>
+        </w:rPr>
+      </w:pPr>
+      <w:bookmarkStart w:id="15" w:name="_Toc453175175"/>
+      <w:r>
+        <w:rPr>
+          <w:rFonts w:asciiTheme="minorHAnsi" w:hAnsiTheme="minorHAnsi" w:cstheme="minorHAnsi"/>
+          <w:sz w:val="20"/>
+          <w:szCs w:val="20"/>
+        </w:rPr>
+        <w:t>Epoccam (Nguyễn Nguyên Thiên)</w:t>
+      </w:r>
+      <w:bookmarkEnd w:id="15"/>
+    </w:p>
+    <w:p>
+      <w:pPr>
+        <w:pStyle w:val="Heading2"/>
+        <w:rPr>
+          <w:rFonts w:asciiTheme="minorHAnsi" w:hAnsiTheme="minorHAnsi" w:cstheme="minorHAnsi"/>
+          <w:sz w:val="20"/>
+          <w:szCs w:val="20"/>
+        </w:rPr>
+      </w:pPr>
+      <w:bookmarkStart w:id="16" w:name="_Toc453175176"/>
+      <w:r>
+        <w:rPr>
+          <w:rFonts w:asciiTheme="minorHAnsi" w:hAnsiTheme="minorHAnsi" w:cstheme="minorHAnsi"/>
+          <w:sz w:val="20"/>
+          <w:szCs w:val="20"/>
+        </w:rPr>
+        <w:t>Searching information</w:t>
+      </w:r>
+      <w:bookmarkEnd w:id="16"/>
+      <w:r>
+        <w:rPr>
+          <w:rFonts w:asciiTheme="minorHAnsi" w:hAnsiTheme="minorHAnsi" w:cstheme="minorHAnsi"/>
+          <w:sz w:val="20"/>
+          <w:szCs w:val="20"/>
+        </w:rPr>
+        <w:t xml:space="preserve"> </w:t>
+      </w:r>
+    </w:p>
+    <w:p>
+      <w:pPr>
+        <w:pStyle w:val="ListParagraph"/>
+        <w:numPr>
+          <w:ilvl w:val="2"/>
+          <w:numId w:val="6"/>
+        </w:numPr>
+        <w:jc w:val="both"/>
+        <w:rPr>
+          <w:rFonts w:cstheme="minorHAnsi"/>
+          <w:sz w:val="20"/>
+          <w:szCs w:val="20"/>
+        </w:rPr>
+      </w:pPr>
+      <w:r>
+        <w:rPr>
+          <w:rFonts w:cstheme="minorHAnsi"/>
+          <w:sz w:val="20"/>
+          <w:szCs w:val="20"/>
+        </w:rPr>
+        <w:t>What is epoccam?</w:t>
+      </w:r>
+    </w:p>
+    <w:p>
+      <w:pPr>
+        <w:pStyle w:val="ListParagraph"/>
+        <w:numPr>
+          <w:ilvl w:val="2"/>
+          <w:numId w:val="6"/>
+        </w:numPr>
+        <w:jc w:val="both"/>
+        <w:rPr>
+          <w:rFonts w:cstheme="minorHAnsi"/>
+          <w:sz w:val="20"/>
+          <w:szCs w:val="20"/>
+        </w:rPr>
+      </w:pPr>
+      <w:r>
+        <w:rPr>
+          <w:rFonts w:cstheme="minorHAnsi"/>
+          <w:sz w:val="20"/>
+          <w:szCs w:val="20"/>
+        </w:rPr>
+        <w:t>How to use?</w:t>
+      </w:r>
+    </w:p>
+    <w:p>
+      <w:pPr>
+        <w:pStyle w:val="ListParagraph"/>
+        <w:numPr>
+          <w:ilvl w:val="2"/>
+          <w:numId w:val="6"/>
+        </w:numPr>
+        <w:jc w:val="both"/>
+        <w:rPr>
+          <w:rFonts w:cstheme="minorHAnsi"/>
+          <w:sz w:val="20"/>
+          <w:szCs w:val="20"/>
+        </w:rPr>
+      </w:pPr>
+      <w:r>
+        <w:rPr>
+          <w:rFonts w:cstheme="minorHAnsi"/>
+          <w:sz w:val="20"/>
+          <w:szCs w:val="20"/>
+        </w:rPr>
+        <w:t>What are the feature?</w:t>
+      </w:r>
+    </w:p>
+    <w:p>
+      <w:pPr>
+        <w:pStyle w:val="ListParagraph"/>
+        <w:numPr>
+          <w:ilvl w:val="2"/>
+          <w:numId w:val="6"/>
+        </w:numPr>
+        <w:jc w:val="both"/>
+        <w:rPr>
+          <w:rFonts w:cstheme="minorHAnsi"/>
+          <w:sz w:val="20"/>
+          <w:szCs w:val="20"/>
+        </w:rPr>
+      </w:pPr>
+      <w:r>
+        <w:rPr>
+          <w:rFonts w:cstheme="minorHAnsi"/>
+          <w:sz w:val="20"/>
+          <w:szCs w:val="20"/>
+        </w:rPr>
+        <w:t>Free or paid?</w:t>
+      </w:r>
+    </w:p>
+    <w:p>
+      <w:pPr>
+        <w:pStyle w:val="ListParagraph"/>
+        <w:numPr>
+          <w:ilvl w:val="2"/>
+          <w:numId w:val="6"/>
+        </w:numPr>
+        <w:jc w:val="both"/>
+        <w:rPr>
+          <w:rFonts w:cstheme="minorHAnsi"/>
+          <w:sz w:val="20"/>
+          <w:szCs w:val="20"/>
+        </w:rPr>
+      </w:pPr>
+      <w:r>
+        <w:rPr>
+          <w:rFonts w:cstheme="minorHAnsi"/>
+          <w:sz w:val="20"/>
+          <w:szCs w:val="20"/>
+        </w:rPr>
+        <w:t>Where is it come from?</w:t>
+      </w:r>
+    </w:p>
+    <w:p>
+      <w:pPr>
+        <w:pStyle w:val="Heading2"/>
+        <w:rPr>
+          <w:rFonts w:asciiTheme="minorHAnsi" w:hAnsiTheme="minorHAnsi" w:cstheme="minorHAnsi"/>
+          <w:sz w:val="20"/>
+          <w:szCs w:val="20"/>
+        </w:rPr>
+      </w:pPr>
+      <w:bookmarkStart w:id="17" w:name="_Toc453175177"/>
+      <w:r>
+        <w:rPr>
+          <w:rFonts w:asciiTheme="minorHAnsi" w:hAnsiTheme="minorHAnsi" w:cstheme="minorHAnsi"/>
+          <w:sz w:val="20"/>
+          <w:szCs w:val="20"/>
+        </w:rPr>
+        <w:t>Requirements</w:t>
+      </w:r>
+      <w:r>
+        <w:rPr>
+          <w:rFonts w:asciiTheme="minorHAnsi" w:hAnsiTheme="minorHAnsi" w:cstheme="minorHAnsi"/>
+          <w:sz w:val="20"/>
+          <w:szCs w:val="20"/>
+        </w:rPr>
+        <w:t xml:space="preserve"> (2 hours- week 6)</w:t>
+      </w:r>
+      <w:bookmarkEnd w:id="17"/>
+    </w:p>
+    <w:p>
+      <w:pPr>
+        <w:pStyle w:val="ListParagraph"/>
+        <w:numPr>
+          <w:ilvl w:val="2"/>
+          <w:numId w:val="6"/>
+        </w:numPr>
+        <w:jc w:val="both"/>
+        <w:rPr>
+          <w:rFonts w:cstheme="minorHAnsi"/>
+          <w:sz w:val="20"/>
+          <w:szCs w:val="20"/>
+        </w:rPr>
+      </w:pPr>
+      <w:r>
+        <w:rPr>
+          <w:rFonts w:cstheme="minorHAnsi"/>
+          <w:sz w:val="20"/>
+          <w:szCs w:val="20"/>
+        </w:rPr>
+        <w:t>What is platform do it require?</w:t>
+      </w:r>
+    </w:p>
+    <w:p>
+      <w:pPr>
+        <w:pStyle w:val="ListParagraph"/>
+        <w:numPr>
+          <w:ilvl w:val="2"/>
+          <w:numId w:val="6"/>
+        </w:numPr>
+        <w:jc w:val="both"/>
+        <w:rPr>
+          <w:rFonts w:cstheme="minorHAnsi"/>
+          <w:sz w:val="20"/>
+          <w:szCs w:val="20"/>
+        </w:rPr>
+      </w:pPr>
+      <w:r>
+        <w:rPr>
+          <w:rFonts w:cstheme="minorHAnsi"/>
+          <w:sz w:val="20"/>
+          <w:szCs w:val="20"/>
+        </w:rPr>
+        <w:t>Does it need connection?</w:t>
+      </w:r>
+    </w:p>
+    <w:p>
+      <w:pPr>
+        <w:pStyle w:val="Heading2"/>
+        <w:rPr>
+          <w:rFonts w:asciiTheme="minorHAnsi" w:hAnsiTheme="minorHAnsi" w:cstheme="minorHAnsi"/>
+          <w:sz w:val="20"/>
+          <w:szCs w:val="20"/>
+        </w:rPr>
+      </w:pPr>
+      <w:bookmarkStart w:id="18" w:name="_Toc453175178"/>
+      <w:r>
+        <w:rPr>
+          <w:rFonts w:asciiTheme="minorHAnsi" w:hAnsiTheme="minorHAnsi" w:cstheme="minorHAnsi"/>
+          <w:sz w:val="20"/>
+          <w:szCs w:val="20"/>
+        </w:rPr>
+        <w:t>Advantages</w:t>
+      </w:r>
+      <w:r>
+        <w:rPr>
+          <w:rFonts w:asciiTheme="minorHAnsi" w:hAnsiTheme="minorHAnsi" w:cstheme="minorHAnsi"/>
+          <w:sz w:val="20"/>
+          <w:szCs w:val="20"/>
+        </w:rPr>
+        <w:t xml:space="preserve"> (2 hours- week 6)</w:t>
+      </w:r>
+      <w:bookmarkEnd w:id="18"/>
+    </w:p>
+    <w:p>
+      <w:pPr>
+        <w:pStyle w:val="Heading2"/>
+        <w:rPr>
+          <w:rFonts w:asciiTheme="minorHAnsi" w:hAnsiTheme="minorHAnsi" w:cstheme="minorHAnsi"/>
+          <w:sz w:val="20"/>
+          <w:szCs w:val="20"/>
+        </w:rPr>
+      </w:pPr>
+      <w:bookmarkStart w:id="19" w:name="_Toc453175179"/>
+      <w:r>
+        <w:rPr>
+          <w:rFonts w:asciiTheme="minorHAnsi" w:hAnsiTheme="minorHAnsi" w:cstheme="minorHAnsi"/>
+          <w:sz w:val="20"/>
+          <w:szCs w:val="20"/>
+        </w:rPr>
+        <w:t>Disadvantages</w:t>
+      </w:r>
+      <w:r>
+        <w:rPr>
+          <w:rFonts w:asciiTheme="minorHAnsi" w:hAnsiTheme="minorHAnsi" w:cstheme="minorHAnsi"/>
+          <w:sz w:val="20"/>
+          <w:szCs w:val="20"/>
+        </w:rPr>
+        <w:t xml:space="preserve"> (2 hours- week 6)</w:t>
+      </w:r>
+      <w:bookmarkEnd w:id="19"/>
+    </w:p>
+    <w:p>
+      <w:pPr>
+        <w:pStyle w:val="Heading2"/>
+        <w:rPr>
+          <w:rFonts w:asciiTheme="minorHAnsi" w:hAnsiTheme="minorHAnsi" w:cstheme="minorHAnsi"/>
+          <w:sz w:val="20"/>
+          <w:szCs w:val="20"/>
+        </w:rPr>
+      </w:pPr>
+      <w:bookmarkStart w:id="20" w:name="_Toc453175180"/>
+      <w:r>
+        <w:rPr>
+          <w:rFonts w:asciiTheme="minorHAnsi" w:hAnsiTheme="minorHAnsi" w:cstheme="minorHAnsi"/>
+          <w:sz w:val="20"/>
+          <w:szCs w:val="20"/>
+        </w:rPr>
+        <w:t xml:space="preserve">Setup and </w:t>
+      </w:r>
+      <w:r>
+        <w:rPr>
+          <w:rFonts w:asciiTheme="minorHAnsi" w:hAnsiTheme="minorHAnsi" w:cstheme="minorHAnsi"/>
+          <w:sz w:val="20"/>
+          <w:szCs w:val="20"/>
+        </w:rPr>
+        <w:t>Demo</w:t>
+      </w:r>
+      <w:r>
+        <w:rPr>
+          <w:rFonts w:asciiTheme="minorHAnsi" w:hAnsiTheme="minorHAnsi" w:cstheme="minorHAnsi"/>
+          <w:sz w:val="20"/>
+          <w:szCs w:val="20"/>
+        </w:rPr>
+        <w:t xml:space="preserve"> (3 hours- week 7)</w:t>
+      </w:r>
+      <w:bookmarkEnd w:id="20"/>
+    </w:p>
+    <w:p>
+      <w:pPr>
+        <w:pStyle w:val="ListParagraph"/>
+        <w:numPr>
+          <w:ilvl w:val="2"/>
+          <w:numId w:val="6"/>
+        </w:numPr>
+        <w:jc w:val="both"/>
+        <w:rPr>
+          <w:rFonts w:cstheme="minorHAnsi"/>
+          <w:sz w:val="20"/>
+          <w:szCs w:val="20"/>
+        </w:rPr>
+      </w:pPr>
+      <w:r>
+        <w:rPr>
+          <w:rFonts w:cstheme="minorHAnsi"/>
+          <w:sz w:val="20"/>
+          <w:szCs w:val="20"/>
+        </w:rPr>
+        <w:t>Display how to setup tools</w:t>
+      </w:r>
+    </w:p>
+    <w:p>
+      <w:pPr>
+        <w:pStyle w:val="ListParagraph"/>
+        <w:numPr>
+          <w:ilvl w:val="2"/>
+          <w:numId w:val="6"/>
+        </w:numPr>
+        <w:jc w:val="both"/>
+        <w:rPr>
+          <w:rFonts w:cstheme="minorHAnsi"/>
+          <w:sz w:val="20"/>
+          <w:szCs w:val="20"/>
+        </w:rPr>
+      </w:pPr>
+      <w:r>
+        <w:rPr>
+          <w:rFonts w:cstheme="minorHAnsi"/>
+          <w:sz w:val="20"/>
+          <w:szCs w:val="20"/>
+        </w:rPr>
+        <w:t>Do the demo</w:t>
+      </w:r>
+    </w:p>
+    <w:p>
+      <w:pPr>
+        <w:pStyle w:val="Heading2"/>
+        <w:rPr>
+          <w:rFonts w:asciiTheme="minorHAnsi" w:hAnsiTheme="minorHAnsi" w:cstheme="minorHAnsi"/>
+          <w:sz w:val="20"/>
+          <w:szCs w:val="20"/>
+        </w:rPr>
+      </w:pPr>
+      <w:bookmarkStart w:id="21" w:name="_Toc453175181"/>
+      <w:r>
+        <w:rPr>
+          <w:rFonts w:asciiTheme="minorHAnsi" w:hAnsiTheme="minorHAnsi" w:cstheme="minorHAnsi"/>
+          <w:sz w:val="20"/>
+          <w:szCs w:val="20"/>
+        </w:rPr>
+        <w:lastRenderedPageBreak/>
+        <w:t>Record</w:t>
+      </w:r>
+      <w:r>
+        <w:rPr>
+          <w:rFonts w:asciiTheme="minorHAnsi" w:hAnsiTheme="minorHAnsi" w:cstheme="minorHAnsi"/>
+          <w:sz w:val="20"/>
+          <w:szCs w:val="20"/>
+        </w:rPr>
+        <w:t xml:space="preserve"> (3 hours – week 7)</w:t>
+      </w:r>
+      <w:bookmarkEnd w:id="21"/>
     </w:p>
     <w:p>
       <w:pPr>
@@ -6167,44 +6875,8 @@
           <w:sz w:val="20"/>
           <w:szCs w:val="20"/>
         </w:rPr>
-        <w:t xml:space="preserve"> How to connect with the devices</w:t>
-      </w:r>
-      <w:r>
-        <w:rPr>
-          <w:rFonts w:cstheme="minorHAnsi"/>
-          <w:sz w:val="20"/>
-          <w:szCs w:val="20"/>
-        </w:rPr>
-        <w:t>?</w:t>
-      </w:r>
-    </w:p>
-    <w:p>
-      <w:pPr>
-        <w:pStyle w:val="Heading2"/>
-        <w:rPr>
-          <w:rFonts w:asciiTheme="minorHAnsi" w:hAnsiTheme="minorHAnsi" w:cstheme="minorHAnsi"/>
-          <w:sz w:val="20"/>
-          <w:szCs w:val="20"/>
-        </w:rPr>
-      </w:pPr>
-      <w:bookmarkStart w:id="13" w:name="_Toc453175172"/>
-      <w:r>
-        <w:rPr>
-          <w:rFonts w:asciiTheme="minorHAnsi" w:hAnsiTheme="minorHAnsi" w:cstheme="minorHAnsi"/>
-          <w:sz w:val="20"/>
-          <w:szCs w:val="20"/>
-        </w:rPr>
-        <w:t>Set up tools and do the demo</w:t>
-      </w:r>
-      <w:r>
-        <w:rPr>
-          <w:rFonts w:asciiTheme="minorHAnsi" w:hAnsiTheme="minorHAnsi" w:cstheme="minorHAnsi"/>
-          <w:sz w:val="20"/>
-          <w:szCs w:val="20"/>
-        </w:rPr>
-        <w:t xml:space="preserve"> (2 hours – week 6)</w:t>
-      </w:r>
-      <w:bookmarkEnd w:id="13"/>
+        <w:t>Note all the steps into a paper sheet.</w:t>
+      </w:r>
     </w:p>
     <w:p>
       <w:pPr>
@@ -6226,8 +6898,36 @@
           <w:sz w:val="20"/>
           <w:szCs w:val="20"/>
         </w:rPr>
-        <w:t>List all steps to do setup</w:t>
-      </w:r>
+        <w:t>Do the demo for record</w:t>
+      </w:r>
+    </w:p>
+    <w:p>
+      <w:pPr>
+        <w:pStyle w:val="Heading2"/>
+        <w:rPr>
+          <w:rFonts w:asciiTheme="minorHAnsi" w:hAnsiTheme="minorHAnsi" w:cstheme="minorHAnsi"/>
+          <w:sz w:val="20"/>
+          <w:szCs w:val="20"/>
+        </w:rPr>
+      </w:pPr>
+      <w:bookmarkStart w:id="22" w:name="_Toc453175182"/>
+      <w:r>
+        <w:rPr>
+          <w:rFonts w:asciiTheme="minorHAnsi" w:hAnsiTheme="minorHAnsi" w:cstheme="minorHAnsi"/>
+          <w:sz w:val="20"/>
+          <w:szCs w:val="20"/>
+        </w:rPr>
+        <w:t>Report</w:t>
+      </w:r>
+      <w:r>
+        <w:rPr>
+          <w:rFonts w:asciiTheme="minorHAnsi" w:hAnsiTheme="minorHAnsi" w:cstheme="minorHAnsi"/>
+          <w:sz w:val="20"/>
+          <w:szCs w:val="20"/>
+        </w:rPr>
+        <w:t xml:space="preserve"> (3 hours- week 7)</w:t>
+      </w:r>
+      <w:bookmarkEnd w:id="22"/>
     </w:p>
     <w:p>
       <w:pPr>
@@ -6249,60 +6949,8 @@
           <w:sz w:val="20"/>
           <w:szCs w:val="20"/>
         </w:rPr>
-        <w:t>Do the</w:t>
-      </w:r>
-      <w:r>
-        <w:rPr>
-          <w:rFonts w:cstheme="minorHAnsi"/>
-          <w:sz w:val="20"/>
-          <w:szCs w:val="20"/>
-        </w:rPr>
-        <w:t xml:space="preserve"> first</w:t>
-      </w:r>
-      <w:r>
-        <w:rPr>
-          <w:rFonts w:cstheme="minorHAnsi"/>
-          <w:sz w:val="20"/>
-          <w:szCs w:val="20"/>
-        </w:rPr>
-        <w:t xml:space="preserve"> demo and all functions</w:t>
-      </w:r>
-    </w:p>
-    <w:p>
-      <w:pPr>
-        <w:pStyle w:val="Heading2"/>
-        <w:rPr>
-          <w:rFonts w:asciiTheme="minorHAnsi" w:hAnsiTheme="minorHAnsi" w:cstheme="minorHAnsi"/>
-          <w:sz w:val="20"/>
-          <w:szCs w:val="20"/>
-        </w:rPr>
-      </w:pPr>
-      <w:bookmarkStart w:id="14" w:name="_Toc453175173"/>
-      <w:r>
-        <w:rPr>
-          <w:rFonts w:asciiTheme="minorHAnsi" w:hAnsiTheme="minorHAnsi" w:cstheme="minorHAnsi"/>
-          <w:sz w:val="20"/>
-          <w:szCs w:val="20"/>
-        </w:rPr>
-        <w:t>Report</w:t>
-      </w:r>
-      <w:r>
-        <w:rPr>
-          <w:rFonts w:asciiTheme="minorHAnsi" w:hAnsiTheme="minorHAnsi" w:cstheme="minorHAnsi"/>
-          <w:sz w:val="20"/>
-          <w:szCs w:val="20"/>
-        </w:rPr>
-        <w:t xml:space="preserve"> and record</w:t>
-      </w:r>
-      <w:r>
-        <w:rPr>
-          <w:rFonts w:asciiTheme="minorHAnsi" w:hAnsiTheme="minorHAnsi" w:cstheme="minorHAnsi"/>
-          <w:sz w:val="20"/>
-          <w:szCs w:val="20"/>
-        </w:rPr>
-        <w:t xml:space="preserve"> (3 -4 hours – week 7)</w:t>
-      </w:r>
-      <w:bookmarkEnd w:id="14"/>
+        <w:t>Conclusion about the app</w:t>
+      </w:r>
     </w:p>
     <w:p>
       <w:pPr>
@@ -6324,70 +6972,7 @@
           <w:sz w:val="20"/>
           <w:szCs w:val="20"/>
         </w:rPr>
-        <w:t>Start 2</w:t>
-      </w:r>
-      <w:r>
-        <w:rPr>
-          <w:rFonts w:cstheme="minorHAnsi"/>
-          <w:sz w:val="20"/>
-          <w:szCs w:val="20"/>
-          <w:vertAlign w:val="superscript"/>
-        </w:rPr>
-        <w:t>nd</w:t>
-      </w:r>
-      <w:r>
-        <w:rPr>
-          <w:rFonts w:cstheme="minorHAnsi"/>
-          <w:sz w:val="20"/>
-          <w:szCs w:val="20"/>
-        </w:rPr>
-        <w:t xml:space="preserve"> demo and record the demo</w:t>
-      </w:r>
-    </w:p>
-    <w:p>
-      <w:pPr>
-        <w:pStyle w:val="ListParagraph"/>
-        <w:numPr>
-          <w:ilvl w:val="2"/>
-          <w:numId w:val="6"/>
-        </w:numPr>
-        <w:jc w:val="both"/>
-        <w:rPr>
-          <w:rFonts w:cstheme="minorHAnsi"/>
-          <w:sz w:val="20"/>
-          <w:szCs w:val="20"/>
-        </w:rPr>
-      </w:pPr>
-      <w:r>
-        <w:rPr>
-          <w:rFonts w:cstheme="minorHAnsi"/>
-          <w:sz w:val="20"/>
-          <w:szCs w:val="20"/>
-        </w:rPr>
-        <w:t>Do report about the app</w:t>
-      </w:r>
-    </w:p>
-    <w:p>
-      <w:pPr>
-        <w:pStyle w:val="ListParagraph"/>
-        <w:numPr>
-          <w:ilvl w:val="2"/>
-          <w:numId w:val="6"/>
-        </w:numPr>
-        <w:jc w:val="both"/>
-        <w:rPr>
-          <w:rFonts w:cstheme="minorHAnsi"/>
-          <w:sz w:val="20"/>
-          <w:szCs w:val="20"/>
-        </w:rPr>
-      </w:pPr>
-      <w:r>
-        <w:rPr>
-          <w:rFonts w:cstheme="minorHAnsi"/>
-          <w:sz w:val="20"/>
-          <w:szCs w:val="20"/>
-        </w:rPr>
-        <w:t>List the pros and cons of the app</w:t>
+        <w:t>Pick up pros and cons for the app</w:t>
       </w:r>
     </w:p>
     <w:p>
@@ -6399,14 +6984,14 @@
           <w:szCs w:val="20"/>
         </w:rPr>
       </w:pPr>
-      <w:bookmarkStart w:id="15" w:name="_Toc453175174"/>
-      <w:r>
-        <w:rPr>
-          <w:rFonts w:asciiTheme="minorHAnsi" w:hAnsiTheme="minorHAnsi" w:cstheme="minorHAnsi"/>
-          <w:sz w:val="20"/>
-          <w:szCs w:val="20"/>
-        </w:rPr>
-        <w:t>Do the comparison</w:t>
+      <w:bookmarkStart w:id="23" w:name="_Toc453175183"/>
+      <w:r>
+        <w:rPr>
+          <w:rFonts w:asciiTheme="minorHAnsi" w:hAnsiTheme="minorHAnsi" w:cstheme="minorHAnsi"/>
+          <w:sz w:val="20"/>
+          <w:szCs w:val="20"/>
+        </w:rPr>
+        <w:t>Comparison</w:t>
       </w:r>
       <w:r>
         <w:rPr>
@@ -6416,469 +7001,7 @@
         </w:rPr>
         <w:t xml:space="preserve"> (2 hours – week 8)</w:t>
       </w:r>
-      <w:bookmarkEnd w:id="15"/>
-    </w:p>
-    <w:p>
-      <w:pPr>
-        <w:pStyle w:val="ListParagraph"/>
-        <w:numPr>
-          <w:ilvl w:val="2"/>
-          <w:numId w:val="6"/>
-        </w:numPr>
-        <w:jc w:val="both"/>
-        <w:rPr>
-          <w:rFonts w:cstheme="minorHAnsi"/>
-          <w:sz w:val="20"/>
-          <w:szCs w:val="20"/>
-        </w:rPr>
-      </w:pPr>
-      <w:r>
-        <w:rPr>
-          <w:rFonts w:cstheme="minorHAnsi"/>
-          <w:sz w:val="20"/>
-          <w:szCs w:val="20"/>
-        </w:rPr>
-        <w:t>Compare all functions of each tools</w:t>
-      </w:r>
-    </w:p>
-    <w:p>
-      <w:pPr>
-        <w:pStyle w:val="ListParagraph"/>
-        <w:numPr>
-          <w:ilvl w:val="2"/>
-          <w:numId w:val="6"/>
-        </w:numPr>
-        <w:jc w:val="both"/>
-        <w:rPr>
-          <w:rFonts w:cstheme="minorHAnsi"/>
-          <w:sz w:val="20"/>
-          <w:szCs w:val="20"/>
-        </w:rPr>
-      </w:pPr>
-      <w:r>
-        <w:rPr>
-          <w:rFonts w:cstheme="minorHAnsi"/>
-          <w:sz w:val="20"/>
-          <w:szCs w:val="20"/>
-        </w:rPr>
-        <w:t>Show the good and the bad of each of those</w:t>
-      </w:r>
-    </w:p>
-    <w:p>
-      <w:pPr>
-        <w:pStyle w:val="ListParagraph"/>
-        <w:ind w:left="1440"/>
-        <w:jc w:val="both"/>
-        <w:rPr>
-          <w:rFonts w:cstheme="minorHAnsi"/>
-          <w:sz w:val="20"/>
-          <w:szCs w:val="20"/>
-        </w:rPr>
-      </w:pPr>
-    </w:p>
-    <w:p>
-      <w:pPr>
-        <w:pStyle w:val="Heading1"/>
-        <w:rPr>
-          <w:rFonts w:asciiTheme="minorHAnsi" w:hAnsiTheme="minorHAnsi" w:cstheme="minorHAnsi"/>
-          <w:sz w:val="20"/>
-          <w:szCs w:val="20"/>
-        </w:rPr>
-      </w:pPr>
-      <w:bookmarkStart w:id="16" w:name="_Toc453175175"/>
-      <w:r>
-        <w:rPr>
-          <w:rFonts w:asciiTheme="minorHAnsi" w:hAnsiTheme="minorHAnsi" w:cstheme="minorHAnsi"/>
-          <w:sz w:val="20"/>
-          <w:szCs w:val="20"/>
-        </w:rPr>
-        <w:t>Epoccam (Nguyễn Nguyên Thiên)</w:t>
-      </w:r>
-      <w:bookmarkEnd w:id="16"/>
-    </w:p>
-    <w:p>
-      <w:pPr>
-        <w:pStyle w:val="Heading2"/>
-        <w:rPr>
-          <w:rFonts w:asciiTheme="minorHAnsi" w:hAnsiTheme="minorHAnsi" w:cstheme="minorHAnsi"/>
-          <w:sz w:val="20"/>
-          <w:szCs w:val="20"/>
-        </w:rPr>
-      </w:pPr>
-      <w:bookmarkStart w:id="17" w:name="_Toc453175176"/>
-      <w:r>
-        <w:rPr>
-          <w:rFonts w:asciiTheme="minorHAnsi" w:hAnsiTheme="minorHAnsi" w:cstheme="minorHAnsi"/>
-          <w:sz w:val="20"/>
-          <w:szCs w:val="20"/>
-        </w:rPr>
-        <w:t>Searching information</w:t>
-      </w:r>
-      <w:bookmarkEnd w:id="17"/>
-      <w:r>
-        <w:rPr>
-          <w:rFonts w:asciiTheme="minorHAnsi" w:hAnsiTheme="minorHAnsi" w:cstheme="minorHAnsi"/>
-          <w:sz w:val="20"/>
-          <w:szCs w:val="20"/>
-        </w:rPr>
-        <w:t xml:space="preserve"> </w:t>
-      </w:r>
-    </w:p>
-    <w:p>
-      <w:pPr>
-        <w:pStyle w:val="ListParagraph"/>
-        <w:numPr>
-          <w:ilvl w:val="2"/>
-          <w:numId w:val="6"/>
-        </w:numPr>
-        <w:jc w:val="both"/>
-        <w:rPr>
-          <w:rFonts w:cstheme="minorHAnsi"/>
-          <w:sz w:val="20"/>
-          <w:szCs w:val="20"/>
-        </w:rPr>
-      </w:pPr>
-      <w:r>
-        <w:rPr>
-          <w:rFonts w:cstheme="minorHAnsi"/>
-          <w:sz w:val="20"/>
-          <w:szCs w:val="20"/>
-        </w:rPr>
-        <w:t>What is epoccam?</w:t>
-      </w:r>
-    </w:p>
-    <w:p>
-      <w:pPr>
-        <w:pStyle w:val="ListParagraph"/>
-        <w:numPr>
-          <w:ilvl w:val="2"/>
-          <w:numId w:val="6"/>
-        </w:numPr>
-        <w:jc w:val="both"/>
-        <w:rPr>
-          <w:rFonts w:cstheme="minorHAnsi"/>
-          <w:sz w:val="20"/>
-          <w:szCs w:val="20"/>
-        </w:rPr>
-      </w:pPr>
-      <w:r>
-        <w:rPr>
-          <w:rFonts w:cstheme="minorHAnsi"/>
-          <w:sz w:val="20"/>
-          <w:szCs w:val="20"/>
-        </w:rPr>
-        <w:t>How to use?</w:t>
-      </w:r>
-    </w:p>
-    <w:p>
-      <w:pPr>
-        <w:pStyle w:val="ListParagraph"/>
-        <w:numPr>
-          <w:ilvl w:val="2"/>
-          <w:numId w:val="6"/>
-        </w:numPr>
-        <w:jc w:val="both"/>
-        <w:rPr>
-          <w:rFonts w:cstheme="minorHAnsi"/>
-          <w:sz w:val="20"/>
-          <w:szCs w:val="20"/>
-        </w:rPr>
-      </w:pPr>
-      <w:r>
-        <w:rPr>
-          <w:rFonts w:cstheme="minorHAnsi"/>
-          <w:sz w:val="20"/>
-          <w:szCs w:val="20"/>
-        </w:rPr>
-        <w:t>What are the feature?</w:t>
-      </w:r>
-    </w:p>
-    <w:p>
-      <w:pPr>
-        <w:pStyle w:val="ListParagraph"/>
-        <w:numPr>
-          <w:ilvl w:val="2"/>
-          <w:numId w:val="6"/>
-        </w:numPr>
-        <w:jc w:val="both"/>
-        <w:rPr>
-          <w:rFonts w:cstheme="minorHAnsi"/>
-          <w:sz w:val="20"/>
-          <w:szCs w:val="20"/>
-        </w:rPr>
-      </w:pPr>
-      <w:r>
-        <w:rPr>
-          <w:rFonts w:cstheme="minorHAnsi"/>
-          <w:sz w:val="20"/>
-          <w:szCs w:val="20"/>
-        </w:rPr>
-        <w:t>Free or paid?</w:t>
-      </w:r>
-    </w:p>
-    <w:p>
-      <w:pPr>
-        <w:pStyle w:val="ListParagraph"/>
-        <w:numPr>
-          <w:ilvl w:val="2"/>
-          <w:numId w:val="6"/>
-        </w:numPr>
-        <w:jc w:val="both"/>
-        <w:rPr>
-          <w:rFonts w:cstheme="minorHAnsi"/>
-          <w:sz w:val="20"/>
-          <w:szCs w:val="20"/>
-        </w:rPr>
-      </w:pPr>
-      <w:r>
-        <w:rPr>
-          <w:rFonts w:cstheme="minorHAnsi"/>
-          <w:sz w:val="20"/>
-          <w:szCs w:val="20"/>
-        </w:rPr>
-        <w:t>Where is it come from?</w:t>
-      </w:r>
-    </w:p>
-    <w:p>
-      <w:pPr>
-        <w:pStyle w:val="Heading2"/>
-        <w:rPr>
-          <w:rFonts w:asciiTheme="minorHAnsi" w:hAnsiTheme="minorHAnsi" w:cstheme="minorHAnsi"/>
-          <w:sz w:val="20"/>
-          <w:szCs w:val="20"/>
-        </w:rPr>
-      </w:pPr>
-      <w:bookmarkStart w:id="18" w:name="_Toc453175177"/>
-      <w:r>
-        <w:rPr>
-          <w:rFonts w:asciiTheme="minorHAnsi" w:hAnsiTheme="minorHAnsi" w:cstheme="minorHAnsi"/>
-          <w:sz w:val="20"/>
-          <w:szCs w:val="20"/>
-        </w:rPr>
-        <w:t>Requirements</w:t>
-      </w:r>
-      <w:r>
-        <w:rPr>
-          <w:rFonts w:asciiTheme="minorHAnsi" w:hAnsiTheme="minorHAnsi" w:cstheme="minorHAnsi"/>
-          <w:sz w:val="20"/>
-          <w:szCs w:val="20"/>
-        </w:rPr>
-        <w:t xml:space="preserve"> (2 hours- week 6)</w:t>
-      </w:r>
-      <w:bookmarkEnd w:id="18"/>
-    </w:p>
-    <w:p>
-      <w:pPr>
-        <w:pStyle w:val="ListParagraph"/>
-        <w:numPr>
-          <w:ilvl w:val="2"/>
-          <w:numId w:val="6"/>
-        </w:numPr>
-        <w:jc w:val="both"/>
-        <w:rPr>
-          <w:rFonts w:cstheme="minorHAnsi"/>
-          <w:sz w:val="20"/>
-          <w:szCs w:val="20"/>
-        </w:rPr>
-      </w:pPr>
-      <w:r>
-        <w:rPr>
-          <w:rFonts w:cstheme="minorHAnsi"/>
-          <w:sz w:val="20"/>
-          <w:szCs w:val="20"/>
-        </w:rPr>
-        <w:t>What is platform do it require?</w:t>
-      </w:r>
-    </w:p>
-    <w:p>
-      <w:pPr>
-        <w:pStyle w:val="ListParagraph"/>
-        <w:numPr>
-          <w:ilvl w:val="2"/>
-          <w:numId w:val="6"/>
-        </w:numPr>
-        <w:jc w:val="both"/>
-        <w:rPr>
-          <w:rFonts w:cstheme="minorHAnsi"/>
-          <w:sz w:val="20"/>
-          <w:szCs w:val="20"/>
-        </w:rPr>
-      </w:pPr>
-      <w:r>
-        <w:rPr>
-          <w:rFonts w:cstheme="minorHAnsi"/>
-          <w:sz w:val="20"/>
-          <w:szCs w:val="20"/>
-        </w:rPr>
-        <w:t>Does it need connection?</w:t>
-      </w:r>
-    </w:p>
-    <w:p>
-      <w:pPr>
-        <w:pStyle w:val="Heading2"/>
-        <w:rPr>
-          <w:rFonts w:asciiTheme="minorHAnsi" w:hAnsiTheme="minorHAnsi" w:cstheme="minorHAnsi"/>
-          <w:sz w:val="20"/>
-          <w:szCs w:val="20"/>
-        </w:rPr>
-      </w:pPr>
-      <w:bookmarkStart w:id="19" w:name="_Toc453175178"/>
-      <w:r>
-        <w:rPr>
-          <w:rFonts w:asciiTheme="minorHAnsi" w:hAnsiTheme="minorHAnsi" w:cstheme="minorHAnsi"/>
-          <w:sz w:val="20"/>
-          <w:szCs w:val="20"/>
-        </w:rPr>
-        <w:t>Advantages</w:t>
-      </w:r>
-      <w:r>
-        <w:rPr>
-          <w:rFonts w:asciiTheme="minorHAnsi" w:hAnsiTheme="minorHAnsi" w:cstheme="minorHAnsi"/>
-          <w:sz w:val="20"/>
-          <w:szCs w:val="20"/>
-        </w:rPr>
-        <w:t xml:space="preserve"> (2 hours- week 6)</w:t>
-      </w:r>
-      <w:bookmarkEnd w:id="19"/>
-    </w:p>
-    <w:p>
-      <w:pPr>
-        <w:pStyle w:val="Heading2"/>
-        <w:rPr>
-          <w:rFonts w:asciiTheme="minorHAnsi" w:hAnsiTheme="minorHAnsi" w:cstheme="minorHAnsi"/>
-          <w:sz w:val="20"/>
-          <w:szCs w:val="20"/>
-        </w:rPr>
-      </w:pPr>
-      <w:bookmarkStart w:id="20" w:name="_Toc453175179"/>
-      <w:r>
-        <w:rPr>
-          <w:rFonts w:asciiTheme="minorHAnsi" w:hAnsiTheme="minorHAnsi" w:cstheme="minorHAnsi"/>
-          <w:sz w:val="20"/>
-          <w:szCs w:val="20"/>
-        </w:rPr>
-        <w:t>Disadvantages</w:t>
-      </w:r>
-      <w:r>
-        <w:rPr>
-          <w:rFonts w:asciiTheme="minorHAnsi" w:hAnsiTheme="minorHAnsi" w:cstheme="minorHAnsi"/>
-          <w:sz w:val="20"/>
-          <w:szCs w:val="20"/>
-        </w:rPr>
-        <w:t xml:space="preserve"> (2 hours- week 6)</w:t>
-      </w:r>
-      <w:bookmarkEnd w:id="20"/>
-    </w:p>
-    <w:p>
-      <w:pPr>
-        <w:pStyle w:val="Heading2"/>
-        <w:rPr>
-          <w:rFonts w:asciiTheme="minorHAnsi" w:hAnsiTheme="minorHAnsi" w:cstheme="minorHAnsi"/>
-          <w:sz w:val="20"/>
-          <w:szCs w:val="20"/>
-        </w:rPr>
-      </w:pPr>
-      <w:bookmarkStart w:id="21" w:name="_Toc453175180"/>
-      <w:r>
-        <w:rPr>
-          <w:rFonts w:asciiTheme="minorHAnsi" w:hAnsiTheme="minorHAnsi" w:cstheme="minorHAnsi"/>
-          <w:sz w:val="20"/>
-          <w:szCs w:val="20"/>
-        </w:rPr>
-        <w:t xml:space="preserve">Setup and </w:t>
-      </w:r>
-      <w:r>
-        <w:rPr>
-          <w:rFonts w:asciiTheme="minorHAnsi" w:hAnsiTheme="minorHAnsi" w:cstheme="minorHAnsi"/>
-          <w:sz w:val="20"/>
-          <w:szCs w:val="20"/>
-        </w:rPr>
-        <w:t>Demo</w:t>
-      </w:r>
-      <w:r>
-        <w:rPr>
-          <w:rFonts w:asciiTheme="minorHAnsi" w:hAnsiTheme="minorHAnsi" w:cstheme="minorHAnsi"/>
-          <w:sz w:val="20"/>
-          <w:szCs w:val="20"/>
-        </w:rPr>
-        <w:t xml:space="preserve"> (3 hours- week 7)</w:t>
-      </w:r>
-      <w:bookmarkEnd w:id="21"/>
-    </w:p>
-    <w:p>
-      <w:pPr>
-        <w:pStyle w:val="ListParagraph"/>
-        <w:numPr>
-          <w:ilvl w:val="2"/>
-          <w:numId w:val="6"/>
-        </w:numPr>
-        <w:jc w:val="both"/>
-        <w:rPr>
-          <w:rFonts w:cstheme="minorHAnsi"/>
-          <w:sz w:val="20"/>
-          <w:szCs w:val="20"/>
-        </w:rPr>
-      </w:pPr>
-      <w:r>
-        <w:rPr>
-          <w:rFonts w:cstheme="minorHAnsi"/>
-          <w:sz w:val="20"/>
-          <w:szCs w:val="20"/>
-        </w:rPr>
-        <w:t>Display how to setup tools</w:t>
-      </w:r>
-    </w:p>
-    <w:p>
-      <w:pPr>
-        <w:pStyle w:val="ListParagraph"/>
-        <w:numPr>
-          <w:ilvl w:val="2"/>
-          <w:numId w:val="6"/>
-        </w:numPr>
-        <w:jc w:val="both"/>
-        <w:rPr>
-          <w:rFonts w:cstheme="minorHAnsi"/>
-          <w:sz w:val="20"/>
-          <w:szCs w:val="20"/>
-        </w:rPr>
-      </w:pPr>
-      <w:r>
-        <w:rPr>
-          <w:rFonts w:cstheme="minorHAnsi"/>
-          <w:sz w:val="20"/>
-          <w:szCs w:val="20"/>
-        </w:rPr>
-        <w:lastRenderedPageBreak/>
-        <w:t>Do the demo</w:t>
-      </w:r>
-    </w:p>
-    <w:p>
-      <w:pPr>
-        <w:pStyle w:val="Heading2"/>
-        <w:rPr>
-          <w:rFonts w:asciiTheme="minorHAnsi" w:hAnsiTheme="minorHAnsi" w:cstheme="minorHAnsi"/>
-          <w:sz w:val="20"/>
-          <w:szCs w:val="20"/>
-        </w:rPr>
-      </w:pPr>
-      <w:bookmarkStart w:id="22" w:name="_Toc453175181"/>
-      <w:r>
-        <w:rPr>
-          <w:rFonts w:asciiTheme="minorHAnsi" w:hAnsiTheme="minorHAnsi" w:cstheme="minorHAnsi"/>
-          <w:sz w:val="20"/>
-          <w:szCs w:val="20"/>
-        </w:rPr>
-        <w:t>Record</w:t>
-      </w:r>
-      <w:r>
-        <w:rPr>
-          <w:rFonts w:asciiTheme="minorHAnsi" w:hAnsiTheme="minorHAnsi" w:cstheme="minorHAnsi"/>
-          <w:sz w:val="20"/>
-          <w:szCs w:val="20"/>
-        </w:rPr>
-        <w:t xml:space="preserve"> (3 hours – week 7)</w:t>
-      </w:r>
-      <w:bookmarkEnd w:id="22"/>
+      <w:bookmarkEnd w:id="23"/>
     </w:p>
     <w:p>
       <w:pPr>
@@ -6900,133 +7023,8 @@
           <w:sz w:val="20"/>
           <w:szCs w:val="20"/>
         </w:rPr>
-        <w:t>Note all the steps into a paper sheet.</w:t>
-      </w:r>
-    </w:p>
-    <w:p>
-      <w:pPr>
-        <w:pStyle w:val="ListParagraph"/>
-        <w:numPr>
-          <w:ilvl w:val="2"/>
-          <w:numId w:val="6"/>
-        </w:numPr>
-        <w:jc w:val="both"/>
-        <w:rPr>
-          <w:rFonts w:cstheme="minorHAnsi"/>
-          <w:sz w:val="20"/>
-          <w:szCs w:val="20"/>
-        </w:rPr>
-      </w:pPr>
-      <w:r>
-        <w:rPr>
-          <w:rFonts w:cstheme="minorHAnsi"/>
-          <w:sz w:val="20"/>
-          <w:szCs w:val="20"/>
-        </w:rPr>
-        <w:t>Do the demo for record</w:t>
-      </w:r>
-    </w:p>
-    <w:p>
-      <w:pPr>
-        <w:pStyle w:val="Heading2"/>
-        <w:rPr>
-          <w:rFonts w:asciiTheme="minorHAnsi" w:hAnsiTheme="minorHAnsi" w:cstheme="minorHAnsi"/>
-          <w:sz w:val="20"/>
-          <w:szCs w:val="20"/>
-        </w:rPr>
-      </w:pPr>
-      <w:bookmarkStart w:id="23" w:name="_Toc453175182"/>
-      <w:r>
-        <w:rPr>
-          <w:rFonts w:asciiTheme="minorHAnsi" w:hAnsiTheme="minorHAnsi" w:cstheme="minorHAnsi"/>
-          <w:sz w:val="20"/>
-          <w:szCs w:val="20"/>
-        </w:rPr>
-        <w:t>Report</w:t>
-      </w:r>
-      <w:r>
-        <w:rPr>
-          <w:rFonts w:asciiTheme="minorHAnsi" w:hAnsiTheme="minorHAnsi" w:cstheme="minorHAnsi"/>
-          <w:sz w:val="20"/>
-          <w:szCs w:val="20"/>
-        </w:rPr>
-        <w:t xml:space="preserve"> (3 hours- week 7)</w:t>
-      </w:r>
-      <w:bookmarkEnd w:id="23"/>
-    </w:p>
-    <w:p>
-      <w:pPr>
-        <w:pStyle w:val="ListParagraph"/>
-        <w:numPr>
-          <w:ilvl w:val="2"/>
-          <w:numId w:val="6"/>
-        </w:numPr>
-        <w:jc w:val="both"/>
-        <w:rPr>
-          <w:rFonts w:cstheme="minorHAnsi"/>
-          <w:sz w:val="20"/>
-          <w:szCs w:val="20"/>
-        </w:rPr>
-      </w:pPr>
-      <w:r>
-        <w:rPr>
-          <w:rFonts w:cstheme="minorHAnsi"/>
-          <w:sz w:val="20"/>
-          <w:szCs w:val="20"/>
-        </w:rPr>
-        <w:t>Conclusion about the app</w:t>
-      </w:r>
-    </w:p>
-    <w:p>
-      <w:pPr>
-        <w:pStyle w:val="ListParagraph"/>
-        <w:numPr>
-          <w:ilvl w:val="2"/>
-          <w:numId w:val="6"/>
-        </w:numPr>
-        <w:jc w:val="both"/>
-        <w:rPr>
-          <w:rFonts w:cstheme="minorHAnsi"/>
-          <w:sz w:val="20"/>
-          <w:szCs w:val="20"/>
-        </w:rPr>
-      </w:pPr>
-      <w:r>
-        <w:rPr>
-          <w:rFonts w:cstheme="minorHAnsi"/>
-          <w:sz w:val="20"/>
-          <w:szCs w:val="20"/>
-        </w:rPr>
-        <w:t>Pick up pros and cons for the app</w:t>
-      </w:r>
-    </w:p>
-    <w:p>
-      <w:pPr>
-        <w:pStyle w:val="Heading2"/>
-        <w:rPr>
-          <w:rFonts w:asciiTheme="minorHAnsi" w:hAnsiTheme="minorHAnsi" w:cstheme="minorHAnsi"/>
-          <w:sz w:val="20"/>
-          <w:szCs w:val="20"/>
-        </w:rPr>
-      </w:pPr>
-      <w:bookmarkStart w:id="24" w:name="_Toc453175183"/>
-      <w:r>
-        <w:rPr>
-          <w:rFonts w:asciiTheme="minorHAnsi" w:hAnsiTheme="minorHAnsi" w:cstheme="minorHAnsi"/>
-          <w:sz w:val="20"/>
-          <w:szCs w:val="20"/>
-        </w:rPr>
-        <w:t>Comparison</w:t>
-      </w:r>
-      <w:r>
-        <w:rPr>
-          <w:rFonts w:asciiTheme="minorHAnsi" w:hAnsiTheme="minorHAnsi" w:cstheme="minorHAnsi"/>
-          <w:sz w:val="20"/>
-          <w:szCs w:val="20"/>
-        </w:rPr>
-        <w:t xml:space="preserve"> (2 hours – week 8)</w:t>
-      </w:r>
-      <w:bookmarkEnd w:id="24"/>
+        <w:t>First compare the functions of each tools.</w:t>
+      </w:r>
     </w:p>
     <w:p>
       <w:pPr>
@@ -7048,8 +7046,48 @@
           <w:sz w:val="20"/>
           <w:szCs w:val="20"/>
         </w:rPr>
-        <w:t>First compare the functions of each tools.</w:t>
-      </w:r>
+        <w:t>Show the good and bad aspect of each of those.</w:t>
+      </w:r>
+    </w:p>
+    <w:p>
+      <w:pPr>
+        <w:pStyle w:val="Heading1"/>
+        <w:rPr>
+          <w:rFonts w:asciiTheme="minorHAnsi" w:hAnsiTheme="minorHAnsi" w:cstheme="minorHAnsi"/>
+          <w:sz w:val="20"/>
+          <w:szCs w:val="20"/>
+        </w:rPr>
+      </w:pPr>
+      <w:bookmarkStart w:id="24" w:name="_Toc453175184"/>
+      <w:r>
+        <w:rPr>
+          <w:rFonts w:asciiTheme="minorHAnsi" w:hAnsiTheme="minorHAnsi" w:cstheme="minorHAnsi"/>
+          <w:sz w:val="20"/>
+          <w:szCs w:val="20"/>
+        </w:rPr>
+        <w:t>Team viewer and Reflector 2 (Trần Đoàn Hải Phong)</w:t>
+      </w:r>
+      <w:bookmarkEnd w:id="24"/>
+    </w:p>
+    <w:p>
+      <w:pPr>
+        <w:pStyle w:val="Heading2"/>
+        <w:rPr>
+          <w:rFonts w:asciiTheme="minorHAnsi" w:hAnsiTheme="minorHAnsi" w:cstheme="minorHAnsi"/>
+          <w:sz w:val="20"/>
+          <w:szCs w:val="20"/>
+        </w:rPr>
+      </w:pPr>
+      <w:bookmarkStart w:id="25" w:name="_Toc453175185"/>
+      <w:r>
+        <w:rPr>
+          <w:rFonts w:asciiTheme="minorHAnsi" w:hAnsiTheme="minorHAnsi" w:cstheme="minorHAnsi"/>
+          <w:sz w:val="20"/>
+          <w:szCs w:val="20"/>
+        </w:rPr>
+        <w:t>Search for Team viewer and Reflector 2 information (free or business version).  (Last week)</w:t>
+      </w:r>
+      <w:bookmarkEnd w:id="25"/>
     </w:p>
     <w:p>
       <w:pPr>
@@ -7071,48 +7109,8 @@
           <w:sz w:val="20"/>
           <w:szCs w:val="20"/>
         </w:rPr>
-        <w:t>Show the good and bad aspect of each of those.</w:t>
-      </w:r>
-    </w:p>
-    <w:p>
-      <w:pPr>
-        <w:pStyle w:val="Heading1"/>
-        <w:rPr>
-          <w:rFonts w:asciiTheme="minorHAnsi" w:hAnsiTheme="minorHAnsi" w:cstheme="minorHAnsi"/>
-          <w:sz w:val="20"/>
-          <w:szCs w:val="20"/>
-        </w:rPr>
-      </w:pPr>
-      <w:bookmarkStart w:id="25" w:name="_Toc453175184"/>
-      <w:r>
-        <w:rPr>
-          <w:rFonts w:asciiTheme="minorHAnsi" w:hAnsiTheme="minorHAnsi" w:cstheme="minorHAnsi"/>
-          <w:sz w:val="20"/>
-          <w:szCs w:val="20"/>
-        </w:rPr>
-        <w:t>Team viewer and Reflector 2 (Trần Đoàn Hải Phong)</w:t>
-      </w:r>
-      <w:bookmarkEnd w:id="25"/>
-    </w:p>
-    <w:p>
-      <w:pPr>
-        <w:pStyle w:val="Heading2"/>
-        <w:rPr>
-          <w:rFonts w:asciiTheme="minorHAnsi" w:hAnsiTheme="minorHAnsi" w:cstheme="minorHAnsi"/>
-          <w:sz w:val="20"/>
-          <w:szCs w:val="20"/>
-        </w:rPr>
-      </w:pPr>
-      <w:bookmarkStart w:id="26" w:name="_Toc453175185"/>
-      <w:r>
-        <w:rPr>
-          <w:rFonts w:asciiTheme="minorHAnsi" w:hAnsiTheme="minorHAnsi" w:cstheme="minorHAnsi"/>
-          <w:sz w:val="20"/>
-          <w:szCs w:val="20"/>
-        </w:rPr>
-        <w:t>Search for Team viewer and Reflector 2 information (free or business version).  (Last week)</w:t>
-      </w:r>
-      <w:bookmarkEnd w:id="26"/>
+        <w:t>How to sign up?</w:t>
+      </w:r>
     </w:p>
     <w:p>
       <w:pPr>
@@ -7134,7 +7132,7 @@
           <w:sz w:val="20"/>
           <w:szCs w:val="20"/>
         </w:rPr>
-        <w:t>How to sign up?</w:t>
+        <w:t>How to use?</w:t>
       </w:r>
     </w:p>
     <w:p>
@@ -7157,7 +7155,7 @@
           <w:sz w:val="20"/>
           <w:szCs w:val="20"/>
         </w:rPr>
-        <w:t>How to use?</w:t>
+        <w:t>What are the feature?</w:t>
       </w:r>
     </w:p>
     <w:p>
@@ -7180,8 +7178,28 @@
           <w:sz w:val="20"/>
           <w:szCs w:val="20"/>
         </w:rPr>
-        <w:t>What are the feature?</w:t>
-      </w:r>
+        <w:t>The good and the bad of this tools</w:t>
+      </w:r>
+    </w:p>
+    <w:p>
+      <w:pPr>
+        <w:pStyle w:val="Heading2"/>
+        <w:rPr>
+          <w:rFonts w:asciiTheme="minorHAnsi" w:hAnsiTheme="minorHAnsi" w:cstheme="minorHAnsi"/>
+          <w:sz w:val="20"/>
+          <w:szCs w:val="20"/>
+        </w:rPr>
+      </w:pPr>
+      <w:bookmarkStart w:id="26" w:name="_Toc453175186"/>
+      <w:r>
+        <w:rPr>
+          <w:rFonts w:asciiTheme="minorHAnsi" w:hAnsiTheme="minorHAnsi" w:cstheme="minorHAnsi"/>
+          <w:sz w:val="20"/>
+          <w:szCs w:val="20"/>
+        </w:rPr>
+        <w:t>Its requirement. (Last week)</w:t>
+      </w:r>
+      <w:bookmarkEnd w:id="26"/>
     </w:p>
     <w:p>
       <w:pPr>
@@ -7203,28 +7221,8 @@
           <w:sz w:val="20"/>
           <w:szCs w:val="20"/>
         </w:rPr>
-        <w:t>The good and the bad of this tools</w:t>
-      </w:r>
-    </w:p>
-    <w:p>
-      <w:pPr>
-        <w:pStyle w:val="Heading2"/>
-        <w:rPr>
-          <w:rFonts w:asciiTheme="minorHAnsi" w:hAnsiTheme="minorHAnsi" w:cstheme="minorHAnsi"/>
-          <w:sz w:val="20"/>
-          <w:szCs w:val="20"/>
-        </w:rPr>
-      </w:pPr>
-      <w:bookmarkStart w:id="27" w:name="_Toc453175186"/>
-      <w:r>
-        <w:rPr>
-          <w:rFonts w:asciiTheme="minorHAnsi" w:hAnsiTheme="minorHAnsi" w:cstheme="minorHAnsi"/>
-          <w:sz w:val="20"/>
-          <w:szCs w:val="20"/>
-        </w:rPr>
-        <w:t>Its requirement. (Last week)</w:t>
-      </w:r>
-      <w:bookmarkEnd w:id="27"/>
+        <w:t>Which platform tools run on?</w:t>
+      </w:r>
     </w:p>
     <w:p>
       <w:pPr>
@@ -7246,7 +7244,7 @@
           <w:sz w:val="20"/>
           <w:szCs w:val="20"/>
         </w:rPr>
-        <w:t>Which platform tools run on?</w:t>
+        <w:t>How to connect between to devices?</w:t>
       </w:r>
     </w:p>
     <w:p>
@@ -7269,8 +7267,45 @@
           <w:sz w:val="20"/>
           <w:szCs w:val="20"/>
         </w:rPr>
-        <w:t>How to connect between to devices?</w:t>
-      </w:r>
+        <w:t>What kind of network needed when using tools?</w:t>
+      </w:r>
+    </w:p>
+    <w:p>
+      <w:pPr>
+        <w:pStyle w:val="Heading2"/>
+        <w:rPr>
+          <w:rFonts w:asciiTheme="minorHAnsi" w:hAnsiTheme="minorHAnsi" w:cstheme="minorHAnsi"/>
+          <w:sz w:val="20"/>
+          <w:szCs w:val="20"/>
+        </w:rPr>
+      </w:pPr>
+      <w:bookmarkStart w:id="27" w:name="_Toc453175187"/>
+      <w:r>
+        <w:rPr>
+          <w:rFonts w:asciiTheme="minorHAnsi" w:hAnsiTheme="minorHAnsi" w:cstheme="minorHAnsi"/>
+          <w:sz w:val="20"/>
+          <w:szCs w:val="20"/>
+        </w:rPr>
+        <w:t>Set up tool in both PC and phone and do the first demo for myself. (6 - 8 hours on 6</w:t>
+      </w:r>
+      <w:r>
+        <w:rPr>
+          <w:rFonts w:asciiTheme="minorHAnsi" w:hAnsiTheme="minorHAnsi" w:cstheme="minorHAnsi"/>
+          <w:sz w:val="20"/>
+          <w:szCs w:val="20"/>
+          <w:vertAlign w:val="superscript"/>
+        </w:rPr>
+        <w:t>th</w:t>
+      </w:r>
+      <w:r>
+        <w:rPr>
+          <w:rFonts w:asciiTheme="minorHAnsi" w:hAnsiTheme="minorHAnsi" w:cstheme="minorHAnsi"/>
+          <w:sz w:val="20"/>
+          <w:szCs w:val="20"/>
+        </w:rPr>
+        <w:t xml:space="preserve"> week)</w:t>
+      </w:r>
+      <w:bookmarkEnd w:id="27"/>
     </w:p>
     <w:p>
       <w:pPr>
@@ -7292,45 +7327,8 @@
           <w:sz w:val="20"/>
           <w:szCs w:val="20"/>
         </w:rPr>
-        <w:t>What kind of network needed when using tools?</w:t>
-      </w:r>
-    </w:p>
-    <w:p>
-      <w:pPr>
-        <w:pStyle w:val="Heading2"/>
-        <w:rPr>
-          <w:rFonts w:asciiTheme="minorHAnsi" w:hAnsiTheme="minorHAnsi" w:cstheme="minorHAnsi"/>
-          <w:sz w:val="20"/>
-          <w:szCs w:val="20"/>
-        </w:rPr>
-      </w:pPr>
-      <w:bookmarkStart w:id="28" w:name="_Toc453175187"/>
-      <w:r>
-        <w:rPr>
-          <w:rFonts w:asciiTheme="minorHAnsi" w:hAnsiTheme="minorHAnsi" w:cstheme="minorHAnsi"/>
-          <w:sz w:val="20"/>
-          <w:szCs w:val="20"/>
-        </w:rPr>
-        <w:t>Set up tool in both PC and phone and do the first demo for myself. (6 - 8 hours on 6</w:t>
-      </w:r>
-      <w:r>
-        <w:rPr>
-          <w:rFonts w:asciiTheme="minorHAnsi" w:hAnsiTheme="minorHAnsi" w:cstheme="minorHAnsi"/>
-          <w:sz w:val="20"/>
-          <w:szCs w:val="20"/>
-          <w:vertAlign w:val="superscript"/>
-        </w:rPr>
-        <w:t>th</w:t>
-      </w:r>
-      <w:r>
-        <w:rPr>
-          <w:rFonts w:asciiTheme="minorHAnsi" w:hAnsiTheme="minorHAnsi" w:cstheme="minorHAnsi"/>
-          <w:sz w:val="20"/>
-          <w:szCs w:val="20"/>
-        </w:rPr>
-        <w:t xml:space="preserve"> week)</w:t>
-      </w:r>
-      <w:bookmarkEnd w:id="28"/>
+        <w:t>Do the first demo for myself.</w:t>
+      </w:r>
     </w:p>
     <w:p>
       <w:pPr>
@@ -7352,7 +7350,7 @@
           <w:sz w:val="20"/>
           <w:szCs w:val="20"/>
         </w:rPr>
-        <w:t>Do the first demo for myself.</w:t>
+        <w:t>Try all the functions.</w:t>
       </w:r>
     </w:p>
     <w:p>
@@ -7375,7 +7373,7 @@
           <w:sz w:val="20"/>
           <w:szCs w:val="20"/>
         </w:rPr>
-        <w:t>Try all the functions.</w:t>
+        <w:t>Note all the steps to a text file on PC.</w:t>
       </w:r>
     </w:p>
     <w:p>
@@ -7398,8 +7396,45 @@
           <w:sz w:val="20"/>
           <w:szCs w:val="20"/>
         </w:rPr>
-        <w:t>Note all the steps to a text file on PC.</w:t>
-      </w:r>
+        <w:t>Figure out its advantages and disadvantages</w:t>
+      </w:r>
+    </w:p>
+    <w:p>
+      <w:pPr>
+        <w:pStyle w:val="Heading2"/>
+        <w:rPr>
+          <w:rFonts w:asciiTheme="minorHAnsi" w:hAnsiTheme="minorHAnsi" w:cstheme="minorHAnsi"/>
+          <w:sz w:val="20"/>
+          <w:szCs w:val="20"/>
+        </w:rPr>
+      </w:pPr>
+      <w:bookmarkStart w:id="28" w:name="_Toc453175188"/>
+      <w:r>
+        <w:rPr>
+          <w:rFonts w:asciiTheme="minorHAnsi" w:hAnsiTheme="minorHAnsi" w:cstheme="minorHAnsi"/>
+          <w:sz w:val="20"/>
+          <w:szCs w:val="20"/>
+        </w:rPr>
+        <w:t>Write a report about all the functions and its pros and cons. (4 – 6 hours on 7</w:t>
+      </w:r>
+      <w:r>
+        <w:rPr>
+          <w:rFonts w:asciiTheme="minorHAnsi" w:hAnsiTheme="minorHAnsi" w:cstheme="minorHAnsi"/>
+          <w:sz w:val="20"/>
+          <w:szCs w:val="20"/>
+          <w:vertAlign w:val="superscript"/>
+        </w:rPr>
+        <w:t>th</w:t>
+      </w:r>
+      <w:r>
+        <w:rPr>
+          <w:rFonts w:asciiTheme="minorHAnsi" w:hAnsiTheme="minorHAnsi" w:cstheme="minorHAnsi"/>
+          <w:sz w:val="20"/>
+          <w:szCs w:val="20"/>
+        </w:rPr>
+        <w:t xml:space="preserve"> week)</w:t>
+      </w:r>
+      <w:bookmarkEnd w:id="28"/>
     </w:p>
     <w:p>
       <w:pPr>
@@ -7421,45 +7456,8 @@
           <w:sz w:val="20"/>
           <w:szCs w:val="20"/>
         </w:rPr>
-        <w:t>Figure out its advantages and disadvantages</w:t>
-      </w:r>
-    </w:p>
-    <w:p>
-      <w:pPr>
-        <w:pStyle w:val="Heading2"/>
-        <w:rPr>
-          <w:rFonts w:asciiTheme="minorHAnsi" w:hAnsiTheme="minorHAnsi" w:cstheme="minorHAnsi"/>
-          <w:sz w:val="20"/>
-          <w:szCs w:val="20"/>
-        </w:rPr>
-      </w:pPr>
-      <w:bookmarkStart w:id="29" w:name="_Toc453175188"/>
-      <w:r>
-        <w:rPr>
-          <w:rFonts w:asciiTheme="minorHAnsi" w:hAnsiTheme="minorHAnsi" w:cstheme="minorHAnsi"/>
-          <w:sz w:val="20"/>
-          <w:szCs w:val="20"/>
-        </w:rPr>
-        <w:t>Write a report about all the functions and its pros and cons. (4 – 6 hours on 7</w:t>
-      </w:r>
-      <w:r>
-        <w:rPr>
-          <w:rFonts w:asciiTheme="minorHAnsi" w:hAnsiTheme="minorHAnsi" w:cstheme="minorHAnsi"/>
-          <w:sz w:val="20"/>
-          <w:szCs w:val="20"/>
-          <w:vertAlign w:val="superscript"/>
-        </w:rPr>
-        <w:t>th</w:t>
-      </w:r>
-      <w:r>
-        <w:rPr>
-          <w:rFonts w:asciiTheme="minorHAnsi" w:hAnsiTheme="minorHAnsi" w:cstheme="minorHAnsi"/>
-          <w:sz w:val="20"/>
-          <w:szCs w:val="20"/>
-        </w:rPr>
-        <w:t xml:space="preserve"> week)</w:t>
-      </w:r>
-      <w:bookmarkEnd w:id="29"/>
+        <w:t>Write how to use for both tools. Describe demo</w:t>
+      </w:r>
     </w:p>
     <w:p>
       <w:pPr>
@@ -7481,8 +7479,45 @@
           <w:sz w:val="20"/>
           <w:szCs w:val="20"/>
         </w:rPr>
-        <w:t>Write how to use for both tools. Describe demo</w:t>
-      </w:r>
+        <w:t>Record demo</w:t>
+      </w:r>
+    </w:p>
+    <w:p>
+      <w:pPr>
+        <w:pStyle w:val="Heading2"/>
+        <w:rPr>
+          <w:rFonts w:asciiTheme="minorHAnsi" w:hAnsiTheme="minorHAnsi" w:cstheme="minorHAnsi"/>
+          <w:sz w:val="20"/>
+          <w:szCs w:val="20"/>
+        </w:rPr>
+      </w:pPr>
+      <w:bookmarkStart w:id="29" w:name="_Toc453175189"/>
+      <w:r>
+        <w:rPr>
+          <w:rFonts w:asciiTheme="minorHAnsi" w:hAnsiTheme="minorHAnsi" w:cstheme="minorHAnsi"/>
+          <w:sz w:val="20"/>
+          <w:szCs w:val="20"/>
+        </w:rPr>
+        <w:t>Show recorder and do the demo. (3 - 4 hours on 8</w:t>
+      </w:r>
+      <w:r>
+        <w:rPr>
+          <w:rFonts w:asciiTheme="minorHAnsi" w:hAnsiTheme="minorHAnsi" w:cstheme="minorHAnsi"/>
+          <w:sz w:val="20"/>
+          <w:szCs w:val="20"/>
+          <w:vertAlign w:val="superscript"/>
+        </w:rPr>
+        <w:t>th</w:t>
+      </w:r>
+      <w:r>
+        <w:rPr>
+          <w:rFonts w:asciiTheme="minorHAnsi" w:hAnsiTheme="minorHAnsi" w:cstheme="minorHAnsi"/>
+          <w:sz w:val="20"/>
+          <w:szCs w:val="20"/>
+        </w:rPr>
+        <w:t xml:space="preserve"> week)</w:t>
+      </w:r>
+      <w:bookmarkEnd w:id="29"/>
     </w:p>
     <w:p>
       <w:pPr>
@@ -7504,45 +7539,8 @@
           <w:sz w:val="20"/>
           <w:szCs w:val="20"/>
         </w:rPr>
-        <w:t>Record demo</w:t>
-      </w:r>
-    </w:p>
-    <w:p>
-      <w:pPr>
-        <w:pStyle w:val="Heading2"/>
-        <w:rPr>
-          <w:rFonts w:asciiTheme="minorHAnsi" w:hAnsiTheme="minorHAnsi" w:cstheme="minorHAnsi"/>
-          <w:sz w:val="20"/>
-          <w:szCs w:val="20"/>
-        </w:rPr>
-      </w:pPr>
-      <w:bookmarkStart w:id="30" w:name="_Toc453175189"/>
-      <w:r>
-        <w:rPr>
-          <w:rFonts w:asciiTheme="minorHAnsi" w:hAnsiTheme="minorHAnsi" w:cstheme="minorHAnsi"/>
-          <w:sz w:val="20"/>
-          <w:szCs w:val="20"/>
-        </w:rPr>
-        <w:t>Show recorder and do the demo. (3 - 4 hours on 8</w:t>
-      </w:r>
-      <w:r>
-        <w:rPr>
-          <w:rFonts w:asciiTheme="minorHAnsi" w:hAnsiTheme="minorHAnsi" w:cstheme="minorHAnsi"/>
-          <w:sz w:val="20"/>
-          <w:szCs w:val="20"/>
-          <w:vertAlign w:val="superscript"/>
-        </w:rPr>
-        <w:t>th</w:t>
-      </w:r>
-      <w:r>
-        <w:rPr>
-          <w:rFonts w:asciiTheme="minorHAnsi" w:hAnsiTheme="minorHAnsi" w:cstheme="minorHAnsi"/>
-          <w:sz w:val="20"/>
-          <w:szCs w:val="20"/>
-        </w:rPr>
-        <w:t xml:space="preserve"> week)</w:t>
-      </w:r>
-      <w:bookmarkEnd w:id="30"/>
+        <w:t>Make sure that record will include introduction, functions, strong points, week points…</w:t>
+      </w:r>
     </w:p>
     <w:p>
       <w:pPr>
@@ -7564,8 +7562,45 @@
           <w:sz w:val="20"/>
           <w:szCs w:val="20"/>
         </w:rPr>
-        <w:t>Make sure that record will include introduction, functions, strong points, week points…</w:t>
-      </w:r>
+        <w:t>Make one demo for each tools and one more to show the record screen demo</w:t>
+      </w:r>
+    </w:p>
+    <w:p>
+      <w:pPr>
+        <w:pStyle w:val="Heading2"/>
+        <w:rPr>
+          <w:rFonts w:asciiTheme="minorHAnsi" w:hAnsiTheme="minorHAnsi" w:cstheme="minorHAnsi"/>
+          <w:sz w:val="20"/>
+          <w:szCs w:val="20"/>
+        </w:rPr>
+      </w:pPr>
+      <w:bookmarkStart w:id="30" w:name="_Toc453175190"/>
+      <w:r>
+        <w:rPr>
+          <w:rFonts w:asciiTheme="minorHAnsi" w:hAnsiTheme="minorHAnsi" w:cstheme="minorHAnsi"/>
+          <w:sz w:val="20"/>
+          <w:szCs w:val="20"/>
+        </w:rPr>
+        <w:t>Do comparison between function of the tools to know pros and cons (3 - 4hours on 8</w:t>
+      </w:r>
+      <w:r>
+        <w:rPr>
+          <w:rFonts w:asciiTheme="minorHAnsi" w:hAnsiTheme="minorHAnsi" w:cstheme="minorHAnsi"/>
+          <w:sz w:val="20"/>
+          <w:szCs w:val="20"/>
+          <w:vertAlign w:val="superscript"/>
+        </w:rPr>
+        <w:t>th</w:t>
+      </w:r>
+      <w:r>
+        <w:rPr>
+          <w:rFonts w:asciiTheme="minorHAnsi" w:hAnsiTheme="minorHAnsi" w:cstheme="minorHAnsi"/>
+          <w:sz w:val="20"/>
+          <w:szCs w:val="20"/>
+        </w:rPr>
+        <w:t xml:space="preserve"> week)</w:t>
+      </w:r>
+      <w:bookmarkEnd w:id="30"/>
     </w:p>
     <w:p>
       <w:pPr>
@@ -7587,45 +7622,8 @@
           <w:sz w:val="20"/>
           <w:szCs w:val="20"/>
         </w:rPr>
-        <w:t>Make one demo for each tools and one more to show the record screen demo</w:t>
-      </w:r>
-    </w:p>
-    <w:p>
-      <w:pPr>
-        <w:pStyle w:val="Heading2"/>
-        <w:rPr>
-          <w:rFonts w:asciiTheme="minorHAnsi" w:hAnsiTheme="minorHAnsi" w:cstheme="minorHAnsi"/>
-          <w:sz w:val="20"/>
-          <w:szCs w:val="20"/>
-        </w:rPr>
-      </w:pPr>
-      <w:bookmarkStart w:id="31" w:name="_Toc453175190"/>
-      <w:r>
-        <w:rPr>
-          <w:rFonts w:asciiTheme="minorHAnsi" w:hAnsiTheme="minorHAnsi" w:cstheme="minorHAnsi"/>
-          <w:sz w:val="20"/>
-          <w:szCs w:val="20"/>
-        </w:rPr>
-        <w:t>Do comparison between function of the tools to know pros and cons (3 - 4hours on 8</w:t>
-      </w:r>
-      <w:r>
-        <w:rPr>
-          <w:rFonts w:asciiTheme="minorHAnsi" w:hAnsiTheme="minorHAnsi" w:cstheme="minorHAnsi"/>
-          <w:sz w:val="20"/>
-          <w:szCs w:val="20"/>
-          <w:vertAlign w:val="superscript"/>
-        </w:rPr>
-        <w:t>th</w:t>
-      </w:r>
-      <w:r>
-        <w:rPr>
-          <w:rFonts w:asciiTheme="minorHAnsi" w:hAnsiTheme="minorHAnsi" w:cstheme="minorHAnsi"/>
-          <w:sz w:val="20"/>
-          <w:szCs w:val="20"/>
-        </w:rPr>
-        <w:t xml:space="preserve"> week)</w:t>
-      </w:r>
-      <w:bookmarkEnd w:id="31"/>
+        <w:t>Analyze the function of the 2 tool</w:t>
+      </w:r>
     </w:p>
     <w:p>
       <w:pPr>
@@ -7647,7 +7645,7 @@
           <w:sz w:val="20"/>
           <w:szCs w:val="20"/>
         </w:rPr>
-        <w:t>Analyze the function of the 2 tool</w:t>
+        <w:t>Do comparison between the tools</w:t>
       </w:r>
     </w:p>
     <w:p>
@@ -7670,7 +7668,7 @@
           <w:sz w:val="20"/>
           <w:szCs w:val="20"/>
         </w:rPr>
-        <w:t>Do comparison between the tools</w:t>
+        <w:t>Show the pros and cons of the 2 tools</w:t>
       </w:r>
     </w:p>
     <w:p>
@@ -7693,8 +7691,28 @@
           <w:sz w:val="20"/>
           <w:szCs w:val="20"/>
         </w:rPr>
-        <w:t>Show the pros and cons of the 2 tools</w:t>
-      </w:r>
+        <w:t>Make power point file to merge with each other teammate for presentation</w:t>
+      </w:r>
+    </w:p>
+    <w:p>
+      <w:pPr>
+        <w:pStyle w:val="Heading2"/>
+        <w:rPr>
+          <w:rFonts w:asciiTheme="minorHAnsi" w:hAnsiTheme="minorHAnsi" w:cstheme="minorHAnsi"/>
+          <w:sz w:val="20"/>
+          <w:szCs w:val="20"/>
+        </w:rPr>
+      </w:pPr>
+      <w:bookmarkStart w:id="31" w:name="_Toc453175191"/>
+      <w:r>
+        <w:rPr>
+          <w:rFonts w:asciiTheme="minorHAnsi" w:hAnsiTheme="minorHAnsi" w:cstheme="minorHAnsi"/>
+          <w:sz w:val="20"/>
+          <w:szCs w:val="20"/>
+        </w:rPr>
+        <w:t>Practice for the final presentation (The final week to practice as much as posible)</w:t>
+      </w:r>
+      <w:bookmarkEnd w:id="31"/>
     </w:p>
     <w:p>
       <w:pPr>
@@ -7716,28 +7734,8 @@
           <w:sz w:val="20"/>
           <w:szCs w:val="20"/>
         </w:rPr>
-        <w:t>Make power point file to merge with each other teammate for presentation</w:t>
-      </w:r>
-    </w:p>
-    <w:p>
-      <w:pPr>
-        <w:pStyle w:val="Heading2"/>
-        <w:rPr>
-          <w:rFonts w:asciiTheme="minorHAnsi" w:hAnsiTheme="minorHAnsi" w:cstheme="minorHAnsi"/>
-          <w:sz w:val="20"/>
-          <w:szCs w:val="20"/>
-        </w:rPr>
-      </w:pPr>
-      <w:bookmarkStart w:id="32" w:name="_Toc453175191"/>
-      <w:r>
-        <w:rPr>
-          <w:rFonts w:asciiTheme="minorHAnsi" w:hAnsiTheme="minorHAnsi" w:cstheme="minorHAnsi"/>
-          <w:sz w:val="20"/>
-          <w:szCs w:val="20"/>
-        </w:rPr>
-        <w:t>Practice for the final presentation (The final week to practice as much as posible)</w:t>
-      </w:r>
-      <w:bookmarkEnd w:id="32"/>
+        <w:t xml:space="preserve">Looking for some errors and fix them. </w:t>
+      </w:r>
     </w:p>
     <w:p>
       <w:pPr>
@@ -7759,33 +7757,110 @@
           <w:sz w:val="20"/>
           <w:szCs w:val="20"/>
         </w:rPr>
-        <w:t xml:space="preserve">Looking for some errors and fix them. </w:t>
+        <w:t>Practice for presentation</w:t>
+      </w:r>
+    </w:p>
+    <w:p>
+      <w:pPr>
+        <w:pStyle w:val="Heading1"/>
+      </w:pPr>
+      <w:r>
+        <w:lastRenderedPageBreak/>
+        <w:t>Other screen recording tools</w:t>
+      </w:r>
+    </w:p>
+    <w:p>
+      <w:pPr>
+        <w:pStyle w:val="Heading2"/>
+      </w:pPr>
+      <w:r>
+        <w:t>For IOS</w:t>
       </w:r>
     </w:p>
     <w:p>
       <w:pPr>
         <w:pStyle w:val="ListParagraph"/>
         <w:numPr>
-          <w:ilvl w:val="2"/>
-          <w:numId w:val="6"/>
+          <w:ilvl w:val="0"/>
+          <w:numId w:val="8"/>
         </w:numPr>
         <w:jc w:val="left"/>
-        <w:rPr>
-          <w:rFonts w:cstheme="minorHAnsi"/>
-          <w:sz w:val="20"/>
-          <w:szCs w:val="20"/>
-        </w:rPr>
-      </w:pPr>
-      <w:r>
-        <w:rPr>
-          <w:rFonts w:cstheme="minorHAnsi"/>
-          <w:sz w:val="20"/>
-          <w:szCs w:val="20"/>
-        </w:rPr>
-        <w:lastRenderedPageBreak/>
-        <w:t>Practice for presentation</w:t>
-      </w:r>
-    </w:p>
+      </w:pPr>
+      <w:r>
+        <w:t>Recorder.</w:t>
+      </w:r>
+    </w:p>
+    <w:p>
+      <w:pPr>
+        <w:pStyle w:val="Heading2"/>
+      </w:pPr>
+      <w:r>
+        <w:t xml:space="preserve">For Android </w:t>
+      </w:r>
+    </w:p>
+    <w:p>
+      <w:pPr>
+        <w:pStyle w:val="ListParagraph"/>
+        <w:numPr>
+          <w:ilvl w:val="0"/>
+          <w:numId w:val="9"/>
+        </w:numPr>
+        <w:ind w:left="1440"/>
+        <w:jc w:val="left"/>
+      </w:pPr>
+      <w:r>
+        <w:t>AZ Screen recorder.</w:t>
+      </w:r>
+    </w:p>
+    <w:p>
+      <w:pPr>
+        <w:pStyle w:val="ListParagraph"/>
+        <w:numPr>
+          <w:ilvl w:val="0"/>
+          <w:numId w:val="9"/>
+        </w:numPr>
+        <w:ind w:left="1440"/>
+        <w:jc w:val="left"/>
+      </w:pPr>
+      <w:r>
+        <w:t>.REC</w:t>
+      </w:r>
+    </w:p>
+    <w:p>
+      <w:pPr>
+        <w:pStyle w:val="Heading2"/>
+      </w:pPr>
+      <w:r>
+        <w:t>For Windows phone</w:t>
+      </w:r>
+    </w:p>
+    <w:p>
+      <w:pPr>
+        <w:pStyle w:val="ListParagraph"/>
+        <w:numPr>
+          <w:ilvl w:val="0"/>
+          <w:numId w:val="11"/>
+        </w:numPr>
+        <w:ind w:left="1440"/>
+        <w:jc w:val="left"/>
+      </w:pPr>
+      <w:r>
+        <w:t>…</w:t>
+      </w:r>
+      <w:r>
+        <w:t xml:space="preserve"> </w:t>
+      </w:r>
+      <w:bookmarkStart w:id="32" w:name="_GoBack"/>
+      <w:bookmarkEnd w:id="32"/>
+    </w:p>
+    <w:p>
+      <w:pPr>
+        <w:ind w:left="720"/>
+        <w:jc w:val="left"/>
+      </w:pPr>
+    </w:p>
+    <w:p/>
+    <w:p/>
     <w:sectPr>
       <w:pgSz w:w="12240" w:h="15840"/>
       <w:pgMar w:top="1440" w:right="1440" w:bottom="1440" w:left="1440" w:header="720" w:footer="720" w:gutter="0"/>
@@ -7801,6 +7876,119 @@
 <file path=word/numbering.xml><?xml version="1.0" encoding="utf-8"?>
 <w:numbering xmlns:wpc="http://schemas.microsoft.com/office/word/2010/wordprocessingCanvas" xmlns:mc="http://schemas.openxmlformats.org/markup-compatibility/2006" xmlns:o="urn:schemas-microsoft-com:office:office" xmlns:r="http://schemas.openxmlformats.org/officeDocument/2006/relationships" xmlns:m="http://schemas.openxmlformats.org/officeDocument/2006/math" xmlns:v="urn:schemas-microsoft-com:vml" xmlns:wp14="http://schemas.microsoft.com/office/word/2010/wordprocessingDrawing" xmlns:wp="http://schemas.openxmlformats.org/drawingml/2006/wordprocessingDrawing" xmlns:w10="urn:schemas-microsoft-com:office:word" xmlns:w="http://schemas.openxmlformats.org/wordprocessingml/2006/main" xmlns:w14="http://schemas.microsoft.com/office/word/2010/wordml" xmlns:w15="http://schemas.microsoft.com/office/word/2012/wordml" xmlns:wpg="http://schemas.microsoft.com/office/word/2010/wordprocessingGroup" xmlns:wpi="http://schemas.microsoft.com/office/word/2010/wordprocessingInk" xmlns:wne="http://schemas.microsoft.com/office/word/2006/wordml" xmlns:wps="http://schemas.microsoft.com/office/word/2010/wordprocessingShape" mc:Ignorable="w14 w15 wp14">
   <w:abstractNum w:abstractNumId="0">
+    <w:nsid w:val="10B06865"/>
+    <w:multiLevelType w:val="hybridMultilevel"/>
+    <w:tmpl w:val="9364F0B6"/>
+    <w:lvl w:ilvl="0" w:tplc="281E73D2">
+      <w:start w:val="1"/>
+      <w:numFmt w:val="bullet"/>
+      <w:lvlText w:val=""/>
+      <w:lvlJc w:val="left"/>
+      <w:pPr>
+        <w:ind w:left="1440" w:hanging="360"/>
+      </w:pPr>
+      <w:rPr>
+        <w:rFonts w:ascii="Symbol" w:hAnsi="Symbol" w:hint="default"/>
+      </w:rPr>
+    </w:lvl>
+    <w:lvl w:ilvl="1" w:tplc="04090003" w:tentative="1">
+      <w:start w:val="1"/>
+      <w:numFmt w:val="bullet"/>
+      <w:lvlText w:val="o"/>
+      <w:lvlJc w:val="left"/>
+      <w:pPr>
+        <w:ind w:left="2160" w:hanging="360"/>
+      </w:pPr>
+      <w:rPr>
+        <w:rFonts w:ascii="Courier New" w:hAnsi="Courier New" w:cs="Courier New" w:hint="default"/>
+      </w:rPr>
+    </w:lvl>
+    <w:lvl w:ilvl="2" w:tplc="04090005" w:tentative="1">
+      <w:start w:val="1"/>
+      <w:numFmt w:val="bullet"/>
+      <w:lvlText w:val=""/>
+      <w:lvlJc w:val="left"/>
+      <w:pPr>
+        <w:ind w:left="2880" w:hanging="360"/>
+      </w:pPr>
+      <w:rPr>
+        <w:rFonts w:ascii="Wingdings" w:hAnsi="Wingdings" w:hint="default"/>
+      </w:rPr>
+    </w:lvl>
+    <w:lvl w:ilvl="3" w:tplc="04090001" w:tentative="1">
+      <w:start w:val="1"/>
+      <w:numFmt w:val="bullet"/>
+      <w:lvlText w:val=""/>
+      <w:lvlJc w:val="left"/>
+      <w:pPr>
+        <w:ind w:left="3600" w:hanging="360"/>
+      </w:pPr>
+      <w:rPr>
+        <w:rFonts w:ascii="Symbol" w:hAnsi="Symbol" w:hint="default"/>
+      </w:rPr>
+    </w:lvl>
+    <w:lvl w:ilvl="4" w:tplc="04090003" w:tentative="1">
+      <w:start w:val="1"/>
+      <w:numFmt w:val="bullet"/>
+      <w:lvlText w:val="o"/>
+      <w:lvlJc w:val="left"/>
+      <w:pPr>
+        <w:ind w:left="4320" w:hanging="360"/>
+      </w:pPr>
+      <w:rPr>
+        <w:rFonts w:ascii="Courier New" w:hAnsi="Courier New" w:cs="Courier New" w:hint="default"/>
+      </w:rPr>
+    </w:lvl>
+    <w:lvl w:ilvl="5" w:tplc="04090005" w:tentative="1">
+      <w:start w:val="1"/>
+      <w:numFmt w:val="bullet"/>
+      <w:lvlText w:val=""/>
+      <w:lvlJc w:val="left"/>
+      <w:pPr>
+        <w:ind w:left="5040" w:hanging="360"/>
+      </w:pPr>
+      <w:rPr>
+        <w:rFonts w:ascii="Wingdings" w:hAnsi="Wingdings" w:hint="default"/>
+      </w:rPr>
+    </w:lvl>
+    <w:lvl w:ilvl="6" w:tplc="04090001" w:tentative="1">
+      <w:start w:val="1"/>
+      <w:numFmt w:val="bullet"/>
+      <w:lvlText w:val=""/>
+      <w:lvlJc w:val="left"/>
+      <w:pPr>
+        <w:ind w:left="5760" w:hanging="360"/>
+      </w:pPr>
+      <w:rPr>
+        <w:rFonts w:ascii="Symbol" w:hAnsi="Symbol" w:hint="default"/>
+      </w:rPr>
+    </w:lvl>
+    <w:lvl w:ilvl="7" w:tplc="04090003" w:tentative="1">
+      <w:start w:val="1"/>
+      <w:numFmt w:val="bullet"/>
+      <w:lvlText w:val="o"/>
+      <w:lvlJc w:val="left"/>
+      <w:pPr>
+        <w:ind w:left="6480" w:hanging="360"/>
+      </w:pPr>
+      <w:rPr>
+        <w:rFonts w:ascii="Courier New" w:hAnsi="Courier New" w:cs="Courier New" w:hint="default"/>
+      </w:rPr>
+    </w:lvl>
+    <w:lvl w:ilvl="8" w:tplc="04090005" w:tentative="1">
+      <w:start w:val="1"/>
+      <w:numFmt w:val="bullet"/>
+      <w:lvlText w:val=""/>
+      <w:lvlJc w:val="left"/>
+      <w:pPr>
+        <w:ind w:left="7200" w:hanging="360"/>
+      </w:pPr>
+      <w:rPr>
+        <w:rFonts w:ascii="Wingdings" w:hAnsi="Wingdings" w:hint="default"/>
+      </w:rPr>
+    </w:lvl>
+  </w:abstractNum>
+  <w:abstractNum w:abstractNumId="1">
     <w:nsid w:val="1354244A"/>
     <w:multiLevelType w:val="hybridMultilevel"/>
     <w:tmpl w:val="AD8C44E6"/>
@@ -7913,7 +8101,346 @@
       </w:rPr>
     </w:lvl>
   </w:abstractNum>
-  <w:abstractNum w:abstractNumId="1">
+  <w:abstractNum w:abstractNumId="2">
+    <w:nsid w:val="1C3E380E"/>
+    <w:multiLevelType w:val="hybridMultilevel"/>
+    <w:tmpl w:val="7F9AD72E"/>
+    <w:lvl w:ilvl="0" w:tplc="281E73D2">
+      <w:start w:val="1"/>
+      <w:numFmt w:val="bullet"/>
+      <w:lvlText w:val=""/>
+      <w:lvlJc w:val="left"/>
+      <w:pPr>
+        <w:ind w:left="1260" w:hanging="360"/>
+      </w:pPr>
+      <w:rPr>
+        <w:rFonts w:ascii="Symbol" w:hAnsi="Symbol" w:hint="default"/>
+      </w:rPr>
+    </w:lvl>
+    <w:lvl w:ilvl="1" w:tplc="04090003" w:tentative="1">
+      <w:start w:val="1"/>
+      <w:numFmt w:val="bullet"/>
+      <w:lvlText w:val="o"/>
+      <w:lvlJc w:val="left"/>
+      <w:pPr>
+        <w:ind w:left="1980" w:hanging="360"/>
+      </w:pPr>
+      <w:rPr>
+        <w:rFonts w:ascii="Courier New" w:hAnsi="Courier New" w:cs="Courier New" w:hint="default"/>
+      </w:rPr>
+    </w:lvl>
+    <w:lvl w:ilvl="2" w:tplc="04090005" w:tentative="1">
+      <w:start w:val="1"/>
+      <w:numFmt w:val="bullet"/>
+      <w:lvlText w:val=""/>
+      <w:lvlJc w:val="left"/>
+      <w:pPr>
+        <w:ind w:left="2700" w:hanging="360"/>
+      </w:pPr>
+      <w:rPr>
+        <w:rFonts w:ascii="Wingdings" w:hAnsi="Wingdings" w:hint="default"/>
+      </w:rPr>
+    </w:lvl>
+    <w:lvl w:ilvl="3" w:tplc="04090001" w:tentative="1">
+      <w:start w:val="1"/>
+      <w:numFmt w:val="bullet"/>
+      <w:lvlText w:val=""/>
+      <w:lvlJc w:val="left"/>
+      <w:pPr>
+        <w:ind w:left="3420" w:hanging="360"/>
+      </w:pPr>
+      <w:rPr>
+        <w:rFonts w:ascii="Symbol" w:hAnsi="Symbol" w:hint="default"/>
+      </w:rPr>
+    </w:lvl>
+    <w:lvl w:ilvl="4" w:tplc="04090003" w:tentative="1">
+      <w:start w:val="1"/>
+      <w:numFmt w:val="bullet"/>
+      <w:lvlText w:val="o"/>
+      <w:lvlJc w:val="left"/>
+      <w:pPr>
+        <w:ind w:left="4140" w:hanging="360"/>
+      </w:pPr>
+      <w:rPr>
+        <w:rFonts w:ascii="Courier New" w:hAnsi="Courier New" w:cs="Courier New" w:hint="default"/>
+      </w:rPr>
+    </w:lvl>
+    <w:lvl w:ilvl="5" w:tplc="04090005" w:tentative="1">
+      <w:start w:val="1"/>
+      <w:numFmt w:val="bullet"/>
+      <w:lvlText w:val=""/>
+      <w:lvlJc w:val="left"/>
+      <w:pPr>
+        <w:ind w:left="4860" w:hanging="360"/>
+      </w:pPr>
+      <w:rPr>
+        <w:rFonts w:ascii="Wingdings" w:hAnsi="Wingdings" w:hint="default"/>
+      </w:rPr>
+    </w:lvl>
+    <w:lvl w:ilvl="6" w:tplc="04090001" w:tentative="1">
+      <w:start w:val="1"/>
+      <w:numFmt w:val="bullet"/>
+      <w:lvlText w:val=""/>
+      <w:lvlJc w:val="left"/>
+      <w:pPr>
+        <w:ind w:left="5580" w:hanging="360"/>
+      </w:pPr>
+      <w:rPr>
+        <w:rFonts w:ascii="Symbol" w:hAnsi="Symbol" w:hint="default"/>
+      </w:rPr>
+    </w:lvl>
+    <w:lvl w:ilvl="7" w:tplc="04090003" w:tentative="1">
+      <w:start w:val="1"/>
+      <w:numFmt w:val="bullet"/>
+      <w:lvlText w:val="o"/>
+      <w:lvlJc w:val="left"/>
+      <w:pPr>
+        <w:ind w:left="6300" w:hanging="360"/>
+      </w:pPr>
+      <w:rPr>
+        <w:rFonts w:ascii="Courier New" w:hAnsi="Courier New" w:cs="Courier New" w:hint="default"/>
+      </w:rPr>
+    </w:lvl>
+    <w:lvl w:ilvl="8" w:tplc="04090005" w:tentative="1">
+      <w:start w:val="1"/>
+      <w:numFmt w:val="bullet"/>
+      <w:lvlText w:val=""/>
+      <w:lvlJc w:val="left"/>
+      <w:pPr>
+        <w:ind w:left="7020" w:hanging="360"/>
+      </w:pPr>
+      <w:rPr>
+        <w:rFonts w:ascii="Wingdings" w:hAnsi="Wingdings" w:hint="default"/>
+      </w:rPr>
+    </w:lvl>
+  </w:abstractNum>
+  <w:abstractNum w:abstractNumId="3">
+    <w:nsid w:val="1ED86A10"/>
+    <w:multiLevelType w:val="hybridMultilevel"/>
+    <w:tmpl w:val="4EA0AD78"/>
+    <w:lvl w:ilvl="0" w:tplc="281E73D2">
+      <w:start w:val="1"/>
+      <w:numFmt w:val="bullet"/>
+      <w:lvlText w:val=""/>
+      <w:lvlJc w:val="left"/>
+      <w:pPr>
+        <w:ind w:left="1620" w:hanging="360"/>
+      </w:pPr>
+      <w:rPr>
+        <w:rFonts w:ascii="Symbol" w:hAnsi="Symbol" w:hint="default"/>
+      </w:rPr>
+    </w:lvl>
+    <w:lvl w:ilvl="1" w:tplc="04090003" w:tentative="1">
+      <w:start w:val="1"/>
+      <w:numFmt w:val="bullet"/>
+      <w:lvlText w:val="o"/>
+      <w:lvlJc w:val="left"/>
+      <w:pPr>
+        <w:ind w:left="2340" w:hanging="360"/>
+      </w:pPr>
+      <w:rPr>
+        <w:rFonts w:ascii="Courier New" w:hAnsi="Courier New" w:cs="Courier New" w:hint="default"/>
+      </w:rPr>
+    </w:lvl>
+    <w:lvl w:ilvl="2" w:tplc="04090005" w:tentative="1">
+      <w:start w:val="1"/>
+      <w:numFmt w:val="bullet"/>
+      <w:lvlText w:val=""/>
+      <w:lvlJc w:val="left"/>
+      <w:pPr>
+        <w:ind w:left="3060" w:hanging="360"/>
+      </w:pPr>
+      <w:rPr>
+        <w:rFonts w:ascii="Wingdings" w:hAnsi="Wingdings" w:hint="default"/>
+      </w:rPr>
+    </w:lvl>
+    <w:lvl w:ilvl="3" w:tplc="04090001" w:tentative="1">
+      <w:start w:val="1"/>
+      <w:numFmt w:val="bullet"/>
+      <w:lvlText w:val=""/>
+      <w:lvlJc w:val="left"/>
+      <w:pPr>
+        <w:ind w:left="3780" w:hanging="360"/>
+      </w:pPr>
+      <w:rPr>
+        <w:rFonts w:ascii="Symbol" w:hAnsi="Symbol" w:hint="default"/>
+      </w:rPr>
+    </w:lvl>
+    <w:lvl w:ilvl="4" w:tplc="04090003" w:tentative="1">
+      <w:start w:val="1"/>
+      <w:numFmt w:val="bullet"/>
+      <w:lvlText w:val="o"/>
+      <w:lvlJc w:val="left"/>
+      <w:pPr>
+        <w:ind w:left="4500" w:hanging="360"/>
+      </w:pPr>
+      <w:rPr>
+        <w:rFonts w:ascii="Courier New" w:hAnsi="Courier New" w:cs="Courier New" w:hint="default"/>
+      </w:rPr>
+    </w:lvl>
+    <w:lvl w:ilvl="5" w:tplc="04090005" w:tentative="1">
+      <w:start w:val="1"/>
+      <w:numFmt w:val="bullet"/>
+      <w:lvlText w:val=""/>
+      <w:lvlJc w:val="left"/>
+      <w:pPr>
+        <w:ind w:left="5220" w:hanging="360"/>
+      </w:pPr>
+      <w:rPr>
+        <w:rFonts w:ascii="Wingdings" w:hAnsi="Wingdings" w:hint="default"/>
+      </w:rPr>
+    </w:lvl>
+    <w:lvl w:ilvl="6" w:tplc="04090001" w:tentative="1">
+      <w:start w:val="1"/>
+      <w:numFmt w:val="bullet"/>
+      <w:lvlText w:val=""/>
+      <w:lvlJc w:val="left"/>
+      <w:pPr>
+        <w:ind w:left="5940" w:hanging="360"/>
+      </w:pPr>
+      <w:rPr>
+        <w:rFonts w:ascii="Symbol" w:hAnsi="Symbol" w:hint="default"/>
+      </w:rPr>
+    </w:lvl>
+    <w:lvl w:ilvl="7" w:tplc="04090003" w:tentative="1">
+      <w:start w:val="1"/>
+      <w:numFmt w:val="bullet"/>
+      <w:lvlText w:val="o"/>
+      <w:lvlJc w:val="left"/>
+      <w:pPr>
+        <w:ind w:left="6660" w:hanging="360"/>
+      </w:pPr>
+      <w:rPr>
+        <w:rFonts w:ascii="Courier New" w:hAnsi="Courier New" w:cs="Courier New" w:hint="default"/>
+      </w:rPr>
+    </w:lvl>
+    <w:lvl w:ilvl="8" w:tplc="04090005" w:tentative="1">
+      <w:start w:val="1"/>
+      <w:numFmt w:val="bullet"/>
+      <w:lvlText w:val=""/>
+      <w:lvlJc w:val="left"/>
+      <w:pPr>
+        <w:ind w:left="7380" w:hanging="360"/>
+      </w:pPr>
+      <w:rPr>
+        <w:rFonts w:ascii="Wingdings" w:hAnsi="Wingdings" w:hint="default"/>
+      </w:rPr>
+    </w:lvl>
+  </w:abstractNum>
+  <w:abstractNum w:abstractNumId="4">
+    <w:nsid w:val="285E5F57"/>
+    <w:multiLevelType w:val="hybridMultilevel"/>
+    <w:tmpl w:val="B8CE3962"/>
+    <w:lvl w:ilvl="0" w:tplc="281E73D2">
+      <w:start w:val="1"/>
+      <w:numFmt w:val="bullet"/>
+      <w:lvlText w:val=""/>
+      <w:lvlJc w:val="left"/>
+      <w:pPr>
+        <w:ind w:left="2160" w:hanging="360"/>
+      </w:pPr>
+      <w:rPr>
+        <w:rFonts w:ascii="Symbol" w:hAnsi="Symbol" w:hint="default"/>
+      </w:rPr>
+    </w:lvl>
+    <w:lvl w:ilvl="1" w:tplc="04090003" w:tentative="1">
+      <w:start w:val="1"/>
+      <w:numFmt w:val="bullet"/>
+      <w:lvlText w:val="o"/>
+      <w:lvlJc w:val="left"/>
+      <w:pPr>
+        <w:ind w:left="2880" w:hanging="360"/>
+      </w:pPr>
+      <w:rPr>
+        <w:rFonts w:ascii="Courier New" w:hAnsi="Courier New" w:cs="Courier New" w:hint="default"/>
+      </w:rPr>
+    </w:lvl>
+    <w:lvl w:ilvl="2" w:tplc="04090005" w:tentative="1">
+      <w:start w:val="1"/>
+      <w:numFmt w:val="bullet"/>
+      <w:lvlText w:val=""/>
+      <w:lvlJc w:val="left"/>
+      <w:pPr>
+        <w:ind w:left="3600" w:hanging="360"/>
+      </w:pPr>
+      <w:rPr>
+        <w:rFonts w:ascii="Wingdings" w:hAnsi="Wingdings" w:hint="default"/>
+      </w:rPr>
+    </w:lvl>
+    <w:lvl w:ilvl="3" w:tplc="04090001" w:tentative="1">
+      <w:start w:val="1"/>
+      <w:numFmt w:val="bullet"/>
+      <w:lvlText w:val=""/>
+      <w:lvlJc w:val="left"/>
+      <w:pPr>
+        <w:ind w:left="4320" w:hanging="360"/>
+      </w:pPr>
+      <w:rPr>
+        <w:rFonts w:ascii="Symbol" w:hAnsi="Symbol" w:hint="default"/>
+      </w:rPr>
+    </w:lvl>
+    <w:lvl w:ilvl="4" w:tplc="04090003" w:tentative="1">
+      <w:start w:val="1"/>
+      <w:numFmt w:val="bullet"/>
+      <w:lvlText w:val="o"/>
+      <w:lvlJc w:val="left"/>
+      <w:pPr>
+        <w:ind w:left="5040" w:hanging="360"/>
+      </w:pPr>
+      <w:rPr>
+        <w:rFonts w:ascii="Courier New" w:hAnsi="Courier New" w:cs="Courier New" w:hint="default"/>
+      </w:rPr>
+    </w:lvl>
+    <w:lvl w:ilvl="5" w:tplc="04090005" w:tentative="1">
+      <w:start w:val="1"/>
+      <w:numFmt w:val="bullet"/>
+      <w:lvlText w:val=""/>
+      <w:lvlJc w:val="left"/>
+      <w:pPr>
+        <w:ind w:left="5760" w:hanging="360"/>
+      </w:pPr>
+      <w:rPr>
+        <w:rFonts w:ascii="Wingdings" w:hAnsi="Wingdings" w:hint="default"/>
+      </w:rPr>
+    </w:lvl>
+    <w:lvl w:ilvl="6" w:tplc="04090001" w:tentative="1">
+      <w:start w:val="1"/>
+      <w:numFmt w:val="bullet"/>
+      <w:lvlText w:val=""/>
+      <w:lvlJc w:val="left"/>
+      <w:pPr>
+        <w:ind w:left="6480" w:hanging="360"/>
+      </w:pPr>
+      <w:rPr>
+        <w:rFonts w:ascii="Symbol" w:hAnsi="Symbol" w:hint="default"/>
+      </w:rPr>
+    </w:lvl>
+    <w:lvl w:ilvl="7" w:tplc="04090003" w:tentative="1">
+      <w:start w:val="1"/>
+      <w:numFmt w:val="bullet"/>
+      <w:lvlText w:val="o"/>
+      <w:lvlJc w:val="left"/>
+      <w:pPr>
+        <w:ind w:left="7200" w:hanging="360"/>
+      </w:pPr>
+      <w:rPr>
+        <w:rFonts w:ascii="Courier New" w:hAnsi="Courier New" w:cs="Courier New" w:hint="default"/>
+      </w:rPr>
+    </w:lvl>
+    <w:lvl w:ilvl="8" w:tplc="04090005" w:tentative="1">
+      <w:start w:val="1"/>
+      <w:numFmt w:val="bullet"/>
+      <w:lvlText w:val=""/>
+      <w:lvlJc w:val="left"/>
+      <w:pPr>
+        <w:ind w:left="7920" w:hanging="360"/>
+      </w:pPr>
+      <w:rPr>
+        <w:rFonts w:ascii="Wingdings" w:hAnsi="Wingdings" w:hint="default"/>
+      </w:rPr>
+    </w:lvl>
+  </w:abstractNum>
+  <w:abstractNum w:abstractNumId="5">
     <w:nsid w:val="39A821B4"/>
     <w:multiLevelType w:val="multilevel"/>
     <w:tmpl w:val="387C4FAC"/>
@@ -8034,7 +8561,7 @@
       </w:rPr>
     </w:lvl>
   </w:abstractNum>
-  <w:abstractNum w:abstractNumId="2">
+  <w:abstractNum w:abstractNumId="6">
     <w:nsid w:val="3AEB1898"/>
     <w:multiLevelType w:val="hybridMultilevel"/>
     <w:tmpl w:val="AEA8D692"/>
@@ -8147,7 +8674,7 @@
       </w:rPr>
     </w:lvl>
   </w:abstractNum>
-  <w:abstractNum w:abstractNumId="3">
+  <w:abstractNum w:abstractNumId="7">
     <w:nsid w:val="4B2F09DD"/>
     <w:multiLevelType w:val="hybridMultilevel"/>
     <w:tmpl w:val="11E602E2"/>
@@ -8259,7 +8786,96 @@
       </w:rPr>
     </w:lvl>
   </w:abstractNum>
-  <w:abstractNum w:abstractNumId="4">
+  <w:abstractNum w:abstractNumId="8">
+    <w:nsid w:val="4C564296"/>
+    <w:multiLevelType w:val="hybridMultilevel"/>
+    <w:tmpl w:val="EBD60758"/>
+    <w:lvl w:ilvl="0" w:tplc="0409000F">
+      <w:start w:val="1"/>
+      <w:numFmt w:val="decimal"/>
+      <w:lvlText w:val="%1."/>
+      <w:lvlJc w:val="left"/>
+      <w:pPr>
+        <w:ind w:left="720" w:hanging="360"/>
+      </w:pPr>
+      <w:rPr>
+        <w:rFonts w:hint="default"/>
+      </w:rPr>
+    </w:lvl>
+    <w:lvl w:ilvl="1" w:tplc="04090019" w:tentative="1">
+      <w:start w:val="1"/>
+      <w:numFmt w:val="lowerLetter"/>
+      <w:lvlText w:val="%2."/>
+      <w:lvlJc w:val="left"/>
+      <w:pPr>
+        <w:ind w:left="1440" w:hanging="360"/>
+      </w:pPr>
+    </w:lvl>
+    <w:lvl w:ilvl="2" w:tplc="0409001B" w:tentative="1">
+      <w:start w:val="1"/>
+      <w:numFmt w:val="lowerRoman"/>
+      <w:lvlText w:val="%3."/>
+      <w:lvlJc w:val="right"/>
+      <w:pPr>
+        <w:ind w:left="2160" w:hanging="180"/>
+      </w:pPr>
+    </w:lvl>
+    <w:lvl w:ilvl="3" w:tplc="0409000F" w:tentative="1">
+      <w:start w:val="1"/>
+      <w:numFmt w:val="decimal"/>
+      <w:lvlText w:val="%4."/>
+      <w:lvlJc w:val="left"/>
+      <w:pPr>
+        <w:ind w:left="2880" w:hanging="360"/>
+      </w:pPr>
+    </w:lvl>
+    <w:lvl w:ilvl="4" w:tplc="04090019" w:tentative="1">
+      <w:start w:val="1"/>
+      <w:numFmt w:val="lowerLetter"/>
+      <w:lvlText w:val="%5."/>
+      <w:lvlJc w:val="left"/>
+      <w:pPr>
+        <w:ind w:left="3600" w:hanging="360"/>
+      </w:pPr>
+    </w:lvl>
+    <w:lvl w:ilvl="5" w:tplc="0409001B" w:tentative="1">
+      <w:start w:val="1"/>
+      <w:numFmt w:val="lowerRoman"/>
+      <w:lvlText w:val="%6."/>
+      <w:lvlJc w:val="right"/>
+      <w:pPr>
+        <w:ind w:left="4320" w:hanging="180"/>
+      </w:pPr>
+    </w:lvl>
+    <w:lvl w:ilvl="6" w:tplc="0409000F" w:tentative="1">
+      <w:start w:val="1"/>
+      <w:numFmt w:val="decimal"/>
+      <w:lvlText w:val="%7."/>
+      <w:lvlJc w:val="left"/>
+      <w:pPr>
+        <w:ind w:left="5040" w:hanging="360"/>
+      </w:pPr>
+    </w:lvl>
+    <w:lvl w:ilvl="7" w:tplc="04090019" w:tentative="1">
+      <w:start w:val="1"/>
+      <w:numFmt w:val="lowerLetter"/>
+      <w:lvlText w:val="%8."/>
+      <w:lvlJc w:val="left"/>
+      <w:pPr>
+        <w:ind w:left="5760" w:hanging="360"/>
+      </w:pPr>
+    </w:lvl>
+    <w:lvl w:ilvl="8" w:tplc="0409001B" w:tentative="1">
+      <w:start w:val="1"/>
+      <w:numFmt w:val="lowerRoman"/>
+      <w:lvlText w:val="%9."/>
+      <w:lvlJc w:val="right"/>
+      <w:pPr>
+        <w:ind w:left="6480" w:hanging="180"/>
+      </w:pPr>
+    </w:lvl>
+  </w:abstractNum>
+  <w:abstractNum w:abstractNumId="9">
     <w:nsid w:val="5C7F4082"/>
     <w:multiLevelType w:val="multilevel"/>
     <w:tmpl w:val="E264CAC2"/>
@@ -8384,7 +9000,7 @@
       </w:rPr>
     </w:lvl>
   </w:abstractNum>
-  <w:abstractNum w:abstractNumId="5">
+  <w:abstractNum w:abstractNumId="10">
     <w:nsid w:val="6BC23334"/>
     <w:multiLevelType w:val="hybridMultilevel"/>
     <w:tmpl w:val="29E80E08"/>
@@ -8498,21 +9114,36 @@
     </w:lvl>
   </w:abstractNum>
   <w:num w:numId="1">
+    <w:abstractNumId w:val="10"/>
+  </w:num>
+  <w:num w:numId="2">
+    <w:abstractNumId w:val="1"/>
+  </w:num>
+  <w:num w:numId="3">
+    <w:abstractNumId w:val="6"/>
+  </w:num>
+  <w:num w:numId="4">
+    <w:abstractNumId w:val="7"/>
+  </w:num>
+  <w:num w:numId="5">
     <w:abstractNumId w:val="5"/>
   </w:num>
-  <w:num w:numId="2">
+  <w:num w:numId="6">
+    <w:abstractNumId w:val="9"/>
+  </w:num>
+  <w:num w:numId="7">
+    <w:abstractNumId w:val="8"/>
+  </w:num>
+  <w:num w:numId="8">
     <w:abstractNumId w:val="0"/>
   </w:num>
-  <w:num w:numId="3">
+  <w:num w:numId="9">
+    <w:abstractNumId w:val="3"/>
+  </w:num>
+  <w:num w:numId="10">
     <w:abstractNumId w:val="2"/>
   </w:num>
-  <w:num w:numId="4">
-    <w:abstractNumId w:val="3"/>
-  </w:num>
-  <w:num w:numId="5">
-    <w:abstractNumId w:val="1"/>
-  </w:num>
-  <w:num w:numId="6">
+  <w:num w:numId="11">
     <w:abstractNumId w:val="4"/>
   </w:num>
 </w:numbering>
@@ -9500,7 +10131,7 @@
 </file>
 
 <file path=customXml/itemProps2.xml><?xml version="1.0" encoding="utf-8"?>
-<ds:datastoreItem xmlns:ds="http://schemas.openxmlformats.org/officeDocument/2006/customXml" ds:itemID="{33E43C29-B3C1-4E6B-BBF4-D3E2E64C1423}">
+<ds:datastoreItem xmlns:ds="http://schemas.openxmlformats.org/officeDocument/2006/customXml" ds:itemID="{03BD8E01-A1EC-40AB-8205-3FEF7D8E06EC}">
   <ds:schemaRefs>
     <ds:schemaRef ds:uri="http://schemas.openxmlformats.org/officeDocument/2006/bibliography"/>
   </ds:schemaRefs>

</xml_diff>